<commit_message>
commit painel de contratos
</commit_message>
<xml_diff>
--- a/controle_contratos/portaria_00109_2021.docx
+++ b/controle_contratos/portaria_00109_2021.docx
@@ -13,40 +13,40 @@
           <w:noProof/>
         </w:rPr>
         <w:drawing>
-          <wp:anchor distT="0" distB="0" distL="114300" distR="114300" simplePos="0" relativeHeight="251658240" behindDoc="0" locked="0" layoutInCell="1" allowOverlap="1" wp14:anchorId="5445FB59" wp14:editId="1BC86B50">
+          <wp:anchor distT="0" distB="0" distL="114300" distR="114300" simplePos="0" relativeHeight="2" behindDoc="0" locked="0" layoutInCell="0" allowOverlap="1" wp14:anchorId="11166100" wp14:editId="11166101">
             <wp:simplePos x="0" y="0"/>
             <wp:positionH relativeFrom="column">
-              <wp:posOffset>2572920</wp:posOffset>
+              <wp:posOffset>2573020</wp:posOffset>
             </wp:positionH>
             <wp:positionV relativeFrom="paragraph">
-              <wp:posOffset>-8280</wp:posOffset>
+              <wp:posOffset>-8255</wp:posOffset>
             </wp:positionV>
-            <wp:extent cx="827280" cy="821160"/>
+            <wp:extent cx="827405" cy="821055"/>
             <wp:effectExtent l="0" t="0" r="0" b="0"/>
             <wp:wrapSquare wrapText="bothSides"/>
             <wp:docPr id="1001" name="Figura1"/>
-            <wp:cNvGraphicFramePr/>
+            <wp:cNvGraphicFramePr>
+              <a:graphicFrameLocks xmlns:a="http://schemas.openxmlformats.org/drawingml/2006/main" noChangeAspect="1"/>
+            </wp:cNvGraphicFramePr>
             <a:graphic xmlns:a="http://schemas.openxmlformats.org/drawingml/2006/main">
               <a:graphicData uri="http://schemas.openxmlformats.org/drawingml/2006/picture">
                 <pic:pic xmlns:pic="http://schemas.openxmlformats.org/drawingml/2006/picture">
                   <pic:nvPicPr>
-                    <pic:cNvPr id="0" name=""/>
-                    <pic:cNvPicPr/>
+                    <pic:cNvPr id="1" name="Figura1"/>
+                    <pic:cNvPicPr>
+                      <a:picLocks noChangeAspect="1" noChangeArrowheads="1"/>
+                    </pic:cNvPicPr>
                   </pic:nvPicPr>
                   <pic:blipFill>
-                    <a:blip r:embed="rId7">
-                      <a:lum/>
-                      <a:alphaModFix/>
-                    </a:blip>
-                    <a:srcRect/>
+                    <a:blip r:embed="rId7"/>
                     <a:stretch>
                       <a:fillRect/>
                     </a:stretch>
                   </pic:blipFill>
-                  <pic:spPr>
+                  <pic:spPr bwMode="auto">
                     <a:xfrm>
                       <a:off x="0" y="0"/>
-                      <a:ext cx="827280" cy="821160"/>
+                      <a:ext cx="827405" cy="821055"/>
                     </a:xfrm>
                     <a:prstGeom prst="rect">
                       <a:avLst/>
@@ -159,25 +159,7 @@
           <w:sz w:val="24"/>
           <w:szCs w:val="24"/>
         </w:rPr>
-        <w:t>CENTRO DE INTENDÊNCIA</w:t>
-      </w:r>
-      <w:r>
-        <w:rPr>
-          <w:rFonts w:ascii="Carlito" w:hAnsi="Carlito"/>
-          <w:b/>
-          <w:sz w:val="24"/>
-          <w:szCs w:val="24"/>
-        </w:rPr>
-        <w:t xml:space="preserve"> </w:t>
-      </w:r>
-      <w:r>
-        <w:rPr>
-          <w:rFonts w:ascii="Carlito" w:hAnsi="Carlito"/>
-          <w:b/>
-          <w:sz w:val="24"/>
-          <w:szCs w:val="24"/>
-        </w:rPr>
-        <w:t>DA MARINHA EM BRASÍLIA</w:t>
+        <w:t>CENTRO DE INTENDÊNCIA DA MARINHA EM BRASÍLIA</w:t>
       </w:r>
     </w:p>
     <w:p>
@@ -189,13 +171,6 @@
           <w:color w:val="FF0000"/>
         </w:rPr>
       </w:pPr>
-      <w:r>
-        <w:rPr>
-          <w:rFonts w:ascii="Carlito" w:hAnsi="Carlito"/>
-          <w:color w:val="FF0000"/>
-        </w:rPr>
-        <w:t>XX.X.X/1111</w:t>
-      </w:r>
     </w:p>
     <w:p>
       <w:pPr>
@@ -265,16 +240,7 @@
           <w:sz w:val="24"/>
           <w:szCs w:val="24"/>
         </w:rPr>
-        <w:t xml:space="preserve">/CeIMBra, </w:t>
-      </w:r>
-      <w:r>
-        <w:rPr>
-          <w:rFonts w:ascii="Carlito" w:hAnsi="Carlito"/>
-          <w:b/>
-          <w:sz w:val="24"/>
-          <w:szCs w:val="24"/>
-        </w:rPr>
-        <w:t>NA DATA DA ASSINATURA.</w:t>
+        <w:t>/CeIMBra, NA DATA DA ASSINATURA.</w:t>
       </w:r>
     </w:p>
     <w:p>
@@ -451,7 +417,7 @@
           <w:b/>
           <w:bCs/>
         </w:rPr>
-        <w:t xml:space="preserve">O </w:t>
+        <w:t xml:space="preserve">O DIRETOR DO CENTRO DE INTENDÊNCIA DA MARINHA EM </w:t>
       </w:r>
       <w:r>
         <w:rPr>
@@ -459,15 +425,7 @@
           <w:b/>
           <w:bCs/>
         </w:rPr>
-        <w:t>DIRETOR</w:t>
-      </w:r>
-      <w:r>
-        <w:rPr>
-          <w:rFonts w:ascii="Carlito" w:hAnsi="Carlito"/>
-          <w:b/>
-          <w:bCs/>
-        </w:rPr>
-        <w:t xml:space="preserve"> DO CENTRO DE INTENDÊNCIA DA MARINHA EM BRASÍLIA</w:t>
+        <w:t>BRASÍLIA</w:t>
       </w:r>
       <w:r>
         <w:rPr>
@@ -487,7 +445,13 @@
         <w:rPr>
           <w:rFonts w:ascii="Carlito" w:hAnsi="Carlito"/>
         </w:rPr>
-        <w:t>, de 9 de agosto de 2023, fundamentado no item 1.3.8 da SGM-102 (5ªREV-MOD1) e no inciso III do Art. 17 da Portaria n° 8.678, de 19 de julho de 2021, da Secretária de Gestão do Ministério da Economia e de acordo com o previsto no art. 67 da Lei nº 8.666, 21 de junho de 1993, e legislação correlata, resolve:</w:t>
+        <w:t xml:space="preserve">, de 9 de agosto de 2023, fundamentado no item 1.3.8 da SGM-102 (5ªREV-MOD1) e no inciso III do Art. 17 da Portaria n° 8.678, de 19 de julho de 2021, da Secretária de </w:t>
+      </w:r>
+      <w:r>
+        <w:rPr>
+          <w:rFonts w:ascii="Carlito" w:hAnsi="Carlito"/>
+        </w:rPr>
+        <w:t>Gestão do Ministério da Economia e de acordo com o previsto no art. 67 da Lei nº 8.666, 21 de junho de 1993, e legislação correlata, resolve:</w:t>
       </w:r>
     </w:p>
     <w:p>
@@ -639,13 +603,7 @@
         <w:rPr>
           <w:rFonts w:ascii="Carlito" w:hAnsi="Carlito"/>
         </w:rPr>
-        <w:t>é</w:t>
-      </w:r>
-      <w:r>
-        <w:rPr>
-          <w:rFonts w:ascii="Carlito" w:hAnsi="Carlito"/>
-        </w:rPr>
-        <w:t xml:space="preserve"> </w:t>
+        <w:t xml:space="preserve">é </w:t>
       </w:r>
       <w:r>
         <w:rPr>
@@ -676,7 +634,7 @@
         <w:pStyle w:val="PargrafodaLista"/>
         <w:numPr>
           <w:ilvl w:val="0"/>
-          <w:numId w:val="3"/>
+          <w:numId w:val="1"/>
         </w:numPr>
         <w:tabs>
           <w:tab w:val="left" w:pos="-5718"/>
@@ -743,17 +701,7 @@
           <w:sz w:val="24"/>
           <w:szCs w:val="24"/>
         </w:rPr>
-        <w:t>CT (IM) Millioli</w:t>
-      </w:r>
-      <w:r>
-        <w:rPr>
-          <w:rFonts w:ascii="Carlito" w:hAnsi="Carlito"/>
-          <w:color w:val="FF0000"/>
-          <w:spacing w:val="-7"/>
-          <w:sz w:val="24"/>
-          <w:szCs w:val="24"/>
-        </w:rPr>
-        <w:t>;</w:t>
+        <w:t>CC(IM) Siqueira Campos;</w:t>
       </w:r>
     </w:p>
     <w:p>
@@ -761,7 +709,7 @@
         <w:pStyle w:val="PargrafodaLista"/>
         <w:numPr>
           <w:ilvl w:val="0"/>
-          <w:numId w:val="3"/>
+          <w:numId w:val="1"/>
         </w:numPr>
         <w:tabs>
           <w:tab w:val="left" w:pos="-3753"/>
@@ -837,7 +785,7 @@
           <w:sz w:val="24"/>
           <w:szCs w:val="24"/>
         </w:rPr>
-        <w:t>SO-MO Mendonça;</w:t>
+        <w:t>2T(AA) Millioli;</w:t>
       </w:r>
     </w:p>
     <w:p>
@@ -856,7 +804,7 @@
         <w:pStyle w:val="PargrafodaLista"/>
         <w:numPr>
           <w:ilvl w:val="0"/>
-          <w:numId w:val="3"/>
+          <w:numId w:val="1"/>
         </w:numPr>
         <w:tabs>
           <w:tab w:val="left" w:pos="-3801"/>
@@ -907,7 +855,7 @@
           <w:sz w:val="24"/>
           <w:szCs w:val="24"/>
         </w:rPr>
-        <w:t>SO-MO Messias</w:t>
+        <w:t>SG-MR Rodolfo</w:t>
       </w:r>
       <w:r>
         <w:rPr>
@@ -925,7 +873,7 @@
         <w:pStyle w:val="PargrafodaLista"/>
         <w:numPr>
           <w:ilvl w:val="0"/>
-          <w:numId w:val="3"/>
+          <w:numId w:val="1"/>
         </w:numPr>
         <w:tabs>
           <w:tab w:val="left" w:pos="-3753"/>
@@ -984,7 +932,7 @@
           <w:sz w:val="24"/>
           <w:szCs w:val="24"/>
         </w:rPr>
-        <w:t>CB-AD Andressa</w:t>
+        <w:t>SG-FR Vicenti</w:t>
       </w:r>
       <w:r>
         <w:rPr>
@@ -1118,7 +1066,7 @@
         <w:pStyle w:val="PargrafodaLista"/>
         <w:numPr>
           <w:ilvl w:val="1"/>
-          <w:numId w:val="4"/>
+          <w:numId w:val="2"/>
         </w:numPr>
         <w:ind w:left="0" w:firstLine="1843"/>
       </w:pPr>
@@ -1400,7 +1348,7 @@
           <w:sz w:val="24"/>
           <w:szCs w:val="24"/>
         </w:rPr>
-        <w:t>contratual;</w:t>
+        <w:t>contratual; e</w:t>
       </w:r>
     </w:p>
     <w:p>
@@ -1408,7 +1356,7 @@
         <w:pStyle w:val="PargrafodaLista"/>
         <w:numPr>
           <w:ilvl w:val="1"/>
-          <w:numId w:val="4"/>
+          <w:numId w:val="2"/>
         </w:numPr>
         <w:ind w:left="0" w:firstLine="1843"/>
       </w:pPr>
@@ -1537,674 +1485,21 @@
           <w:sz w:val="24"/>
           <w:szCs w:val="24"/>
         </w:rPr>
-        <w:t>contrato;</w:t>
+        <w:t>contrato.</w:t>
       </w:r>
     </w:p>
     <w:p>
       <w:pPr>
         <w:pStyle w:val="PargrafodaLista"/>
-        <w:numPr>
-          <w:ilvl w:val="1"/>
-          <w:numId w:val="4"/>
-        </w:numPr>
         <w:spacing w:before="8"/>
-        <w:ind w:left="0" w:firstLine="1843"/>
+        <w:ind w:left="0" w:firstLine="0"/>
         <w:jc w:val="both"/>
-      </w:pPr>
-      <w:r>
-        <w:rPr>
-          <w:rFonts w:ascii="Carlito" w:hAnsi="Carlito"/>
-          <w:sz w:val="24"/>
-          <w:szCs w:val="24"/>
-        </w:rPr>
-        <w:t>Fiscal</w:t>
-      </w:r>
-      <w:r>
-        <w:rPr>
-          <w:rFonts w:ascii="Carlito" w:hAnsi="Carlito"/>
-          <w:spacing w:val="41"/>
-          <w:sz w:val="24"/>
-          <w:szCs w:val="24"/>
-        </w:rPr>
-        <w:t xml:space="preserve"> </w:t>
-      </w:r>
-      <w:r>
-        <w:rPr>
-          <w:rFonts w:ascii="Carlito" w:hAnsi="Carlito"/>
-          <w:sz w:val="24"/>
-          <w:szCs w:val="24"/>
-        </w:rPr>
-        <w:t>Administrativo:</w:t>
-      </w:r>
-      <w:r>
-        <w:rPr>
-          <w:rFonts w:ascii="Carlito" w:hAnsi="Carlito"/>
-          <w:spacing w:val="41"/>
-          <w:sz w:val="24"/>
-          <w:szCs w:val="24"/>
-        </w:rPr>
-        <w:t xml:space="preserve"> </w:t>
-      </w:r>
-      <w:r>
-        <w:rPr>
-          <w:rFonts w:ascii="Carlito" w:hAnsi="Carlito"/>
-          <w:sz w:val="24"/>
-          <w:szCs w:val="24"/>
-        </w:rPr>
-        <w:t>militar/servidor</w:t>
-      </w:r>
-      <w:r>
-        <w:rPr>
-          <w:rFonts w:ascii="Carlito" w:hAnsi="Carlito"/>
-          <w:spacing w:val="42"/>
-          <w:sz w:val="24"/>
-          <w:szCs w:val="24"/>
-        </w:rPr>
-        <w:t xml:space="preserve"> </w:t>
-      </w:r>
-      <w:r>
-        <w:rPr>
-          <w:rFonts w:ascii="Carlito" w:hAnsi="Carlito"/>
-          <w:sz w:val="24"/>
-          <w:szCs w:val="24"/>
-        </w:rPr>
-        <w:t>civil</w:t>
-      </w:r>
-      <w:r>
-        <w:rPr>
-          <w:rFonts w:ascii="Carlito" w:hAnsi="Carlito"/>
-          <w:spacing w:val="42"/>
-          <w:sz w:val="24"/>
-          <w:szCs w:val="24"/>
-        </w:rPr>
-        <w:t xml:space="preserve"> </w:t>
-      </w:r>
-      <w:r>
-        <w:rPr>
-          <w:rFonts w:ascii="Carlito" w:hAnsi="Carlito"/>
-          <w:sz w:val="24"/>
-          <w:szCs w:val="24"/>
-        </w:rPr>
-        <w:t>designado</w:t>
-      </w:r>
-      <w:r>
-        <w:rPr>
-          <w:rFonts w:ascii="Carlito" w:hAnsi="Carlito"/>
-          <w:spacing w:val="41"/>
-          <w:sz w:val="24"/>
-          <w:szCs w:val="24"/>
-        </w:rPr>
-        <w:t xml:space="preserve"> </w:t>
-      </w:r>
-      <w:r>
-        <w:rPr>
-          <w:rFonts w:ascii="Carlito" w:hAnsi="Carlito"/>
-          <w:sz w:val="24"/>
-          <w:szCs w:val="24"/>
-        </w:rPr>
-        <w:t>para</w:t>
-      </w:r>
-      <w:r>
-        <w:rPr>
-          <w:rFonts w:ascii="Carlito" w:hAnsi="Carlito"/>
-          <w:spacing w:val="40"/>
-          <w:sz w:val="24"/>
-          <w:szCs w:val="24"/>
-        </w:rPr>
-        <w:t xml:space="preserve"> </w:t>
-      </w:r>
-      <w:r>
-        <w:rPr>
-          <w:rFonts w:ascii="Carlito" w:hAnsi="Carlito"/>
-          <w:sz w:val="24"/>
-          <w:szCs w:val="24"/>
-        </w:rPr>
-        <w:t>auxiliar</w:t>
-      </w:r>
-      <w:r>
-        <w:rPr>
-          <w:rFonts w:ascii="Carlito" w:hAnsi="Carlito"/>
-          <w:spacing w:val="42"/>
-          <w:sz w:val="24"/>
-          <w:szCs w:val="24"/>
-        </w:rPr>
-        <w:t xml:space="preserve"> </w:t>
-      </w:r>
-      <w:r>
-        <w:rPr>
-          <w:rFonts w:ascii="Carlito" w:hAnsi="Carlito"/>
-          <w:sz w:val="24"/>
-          <w:szCs w:val="24"/>
-        </w:rPr>
-        <w:t>o</w:t>
-      </w:r>
-      <w:r>
-        <w:rPr>
-          <w:rFonts w:ascii="Carlito" w:hAnsi="Carlito"/>
-          <w:spacing w:val="-51"/>
-          <w:sz w:val="24"/>
-          <w:szCs w:val="24"/>
-        </w:rPr>
-        <w:t xml:space="preserve"> </w:t>
-      </w:r>
-      <w:r>
-        <w:rPr>
-          <w:rFonts w:ascii="Carlito" w:hAnsi="Carlito"/>
-          <w:sz w:val="24"/>
-          <w:szCs w:val="24"/>
-        </w:rPr>
-        <w:t>Gestor</w:t>
-      </w:r>
-      <w:r>
-        <w:rPr>
-          <w:rFonts w:ascii="Carlito" w:hAnsi="Carlito"/>
-          <w:spacing w:val="-4"/>
-          <w:sz w:val="24"/>
-          <w:szCs w:val="24"/>
-        </w:rPr>
-        <w:t xml:space="preserve"> </w:t>
-      </w:r>
-      <w:r>
-        <w:rPr>
-          <w:rFonts w:ascii="Carlito" w:hAnsi="Carlito"/>
-          <w:sz w:val="24"/>
-          <w:szCs w:val="24"/>
-        </w:rPr>
-        <w:t>do</w:t>
-      </w:r>
-      <w:r>
-        <w:rPr>
-          <w:rFonts w:ascii="Carlito" w:hAnsi="Carlito"/>
-          <w:spacing w:val="-4"/>
-          <w:sz w:val="24"/>
-          <w:szCs w:val="24"/>
-        </w:rPr>
-        <w:t xml:space="preserve"> </w:t>
-      </w:r>
-      <w:r>
-        <w:rPr>
-          <w:rFonts w:ascii="Carlito" w:hAnsi="Carlito"/>
-          <w:sz w:val="24"/>
-          <w:szCs w:val="24"/>
-        </w:rPr>
-        <w:t>Contrato</w:t>
-      </w:r>
-      <w:r>
-        <w:rPr>
-          <w:rFonts w:ascii="Carlito" w:hAnsi="Carlito"/>
-          <w:spacing w:val="-3"/>
-          <w:sz w:val="24"/>
-          <w:szCs w:val="24"/>
-        </w:rPr>
-        <w:t xml:space="preserve"> </w:t>
-      </w:r>
-      <w:r>
-        <w:rPr>
-          <w:rFonts w:ascii="Carlito" w:hAnsi="Carlito"/>
-          <w:sz w:val="24"/>
-          <w:szCs w:val="24"/>
-        </w:rPr>
-        <w:t>quanto</w:t>
-      </w:r>
-      <w:r>
-        <w:rPr>
-          <w:rFonts w:ascii="Carlito" w:hAnsi="Carlito"/>
-          <w:spacing w:val="-2"/>
-          <w:sz w:val="24"/>
-          <w:szCs w:val="24"/>
-        </w:rPr>
-        <w:t xml:space="preserve"> </w:t>
-      </w:r>
-      <w:r>
-        <w:rPr>
-          <w:rFonts w:ascii="Carlito" w:hAnsi="Carlito"/>
-          <w:sz w:val="24"/>
-          <w:szCs w:val="24"/>
-        </w:rPr>
-        <w:t>à</w:t>
-      </w:r>
-      <w:r>
-        <w:rPr>
-          <w:rFonts w:ascii="Carlito" w:hAnsi="Carlito"/>
-          <w:spacing w:val="-3"/>
-          <w:sz w:val="24"/>
-          <w:szCs w:val="24"/>
-        </w:rPr>
-        <w:t xml:space="preserve"> </w:t>
-      </w:r>
-      <w:r>
-        <w:rPr>
-          <w:rFonts w:ascii="Carlito" w:hAnsi="Carlito"/>
-          <w:sz w:val="24"/>
-          <w:szCs w:val="24"/>
-        </w:rPr>
-        <w:t>fiscalização</w:t>
-      </w:r>
-      <w:r>
-        <w:rPr>
-          <w:rFonts w:ascii="Carlito" w:hAnsi="Carlito"/>
-          <w:spacing w:val="-2"/>
-          <w:sz w:val="24"/>
-          <w:szCs w:val="24"/>
-        </w:rPr>
-        <w:t xml:space="preserve"> </w:t>
-      </w:r>
-      <w:r>
-        <w:rPr>
-          <w:rFonts w:ascii="Carlito" w:hAnsi="Carlito"/>
-          <w:sz w:val="24"/>
-          <w:szCs w:val="24"/>
-        </w:rPr>
-        <w:t>dos</w:t>
-      </w:r>
-      <w:r>
-        <w:rPr>
-          <w:rFonts w:ascii="Carlito" w:hAnsi="Carlito"/>
-          <w:spacing w:val="-3"/>
-          <w:sz w:val="24"/>
-          <w:szCs w:val="24"/>
-        </w:rPr>
-        <w:t xml:space="preserve"> </w:t>
-      </w:r>
-      <w:r>
-        <w:rPr>
-          <w:rFonts w:ascii="Carlito" w:hAnsi="Carlito"/>
-          <w:sz w:val="24"/>
-          <w:szCs w:val="24"/>
-        </w:rPr>
-        <w:t>aspectos</w:t>
-      </w:r>
-      <w:r>
-        <w:rPr>
-          <w:rFonts w:ascii="Carlito" w:hAnsi="Carlito"/>
-          <w:spacing w:val="-2"/>
-          <w:sz w:val="24"/>
-          <w:szCs w:val="24"/>
-        </w:rPr>
-        <w:t xml:space="preserve"> </w:t>
-      </w:r>
-      <w:r>
-        <w:rPr>
-          <w:rFonts w:ascii="Carlito" w:hAnsi="Carlito"/>
-          <w:sz w:val="24"/>
-          <w:szCs w:val="24"/>
-        </w:rPr>
-        <w:t>administrativos</w:t>
-      </w:r>
-      <w:r>
-        <w:rPr>
-          <w:rFonts w:ascii="Carlito" w:hAnsi="Carlito"/>
-          <w:spacing w:val="-2"/>
-          <w:sz w:val="24"/>
-          <w:szCs w:val="24"/>
-        </w:rPr>
-        <w:t xml:space="preserve"> </w:t>
-      </w:r>
-      <w:r>
-        <w:rPr>
-          <w:rFonts w:ascii="Carlito" w:hAnsi="Carlito"/>
-          <w:sz w:val="24"/>
-          <w:szCs w:val="24"/>
-        </w:rPr>
-        <w:t>da</w:t>
-      </w:r>
-      <w:r>
-        <w:rPr>
-          <w:rFonts w:ascii="Carlito" w:hAnsi="Carlito"/>
-          <w:spacing w:val="-2"/>
-          <w:sz w:val="24"/>
-          <w:szCs w:val="24"/>
-        </w:rPr>
-        <w:t xml:space="preserve"> </w:t>
-      </w:r>
-      <w:r>
-        <w:rPr>
-          <w:rFonts w:ascii="Carlito" w:hAnsi="Carlito"/>
-          <w:sz w:val="24"/>
-          <w:szCs w:val="24"/>
-        </w:rPr>
-        <w:t>execução</w:t>
-      </w:r>
-      <w:r>
-        <w:rPr>
-          <w:rFonts w:ascii="Carlito" w:hAnsi="Carlito"/>
-          <w:spacing w:val="-4"/>
-          <w:sz w:val="24"/>
-          <w:szCs w:val="24"/>
-        </w:rPr>
-        <w:t xml:space="preserve"> </w:t>
-      </w:r>
-      <w:r>
-        <w:rPr>
-          <w:rFonts w:ascii="Carlito" w:hAnsi="Carlito"/>
-          <w:sz w:val="24"/>
-          <w:szCs w:val="24"/>
-        </w:rPr>
-        <w:t>dos</w:t>
-      </w:r>
-      <w:r>
-        <w:rPr>
-          <w:rFonts w:ascii="Carlito" w:hAnsi="Carlito"/>
-          <w:spacing w:val="-2"/>
-          <w:sz w:val="24"/>
-          <w:szCs w:val="24"/>
-        </w:rPr>
-        <w:t xml:space="preserve"> </w:t>
-      </w:r>
-      <w:r>
-        <w:rPr>
-          <w:rFonts w:ascii="Carlito" w:hAnsi="Carlito"/>
-          <w:sz w:val="24"/>
-          <w:szCs w:val="24"/>
-        </w:rPr>
-        <w:t>serviços  nos</w:t>
-      </w:r>
-      <w:r>
-        <w:rPr>
-          <w:rFonts w:ascii="Carlito" w:hAnsi="Carlito"/>
-          <w:spacing w:val="1"/>
-          <w:sz w:val="24"/>
-          <w:szCs w:val="24"/>
-        </w:rPr>
-        <w:t xml:space="preserve"> </w:t>
-      </w:r>
-      <w:r>
-        <w:rPr>
-          <w:rFonts w:ascii="Carlito" w:hAnsi="Carlito"/>
-          <w:sz w:val="24"/>
-          <w:szCs w:val="24"/>
-        </w:rPr>
-        <w:t>contratos</w:t>
-      </w:r>
-      <w:r>
-        <w:rPr>
-          <w:rFonts w:ascii="Carlito" w:hAnsi="Carlito"/>
-          <w:spacing w:val="1"/>
-          <w:sz w:val="24"/>
-          <w:szCs w:val="24"/>
-        </w:rPr>
-        <w:t xml:space="preserve"> </w:t>
-      </w:r>
-      <w:r>
-        <w:rPr>
-          <w:rFonts w:ascii="Carlito" w:hAnsi="Carlito"/>
-          <w:sz w:val="24"/>
-          <w:szCs w:val="24"/>
-        </w:rPr>
-        <w:t>com</w:t>
-      </w:r>
-      <w:r>
-        <w:rPr>
-          <w:rFonts w:ascii="Carlito" w:hAnsi="Carlito"/>
-          <w:spacing w:val="1"/>
-          <w:sz w:val="24"/>
-          <w:szCs w:val="24"/>
-        </w:rPr>
-        <w:t xml:space="preserve"> </w:t>
-      </w:r>
-      <w:r>
-        <w:rPr>
-          <w:rFonts w:ascii="Carlito" w:hAnsi="Carlito"/>
-          <w:sz w:val="24"/>
-          <w:szCs w:val="24"/>
-        </w:rPr>
-        <w:t>regime</w:t>
-      </w:r>
-      <w:r>
-        <w:rPr>
-          <w:rFonts w:ascii="Carlito" w:hAnsi="Carlito"/>
-          <w:spacing w:val="1"/>
-          <w:sz w:val="24"/>
-          <w:szCs w:val="24"/>
-        </w:rPr>
-        <w:t xml:space="preserve"> </w:t>
-      </w:r>
-      <w:r>
-        <w:rPr>
-          <w:rFonts w:ascii="Carlito" w:hAnsi="Carlito"/>
-          <w:sz w:val="24"/>
-          <w:szCs w:val="24"/>
-        </w:rPr>
-        <w:t>de</w:t>
-      </w:r>
-      <w:r>
-        <w:rPr>
-          <w:rFonts w:ascii="Carlito" w:hAnsi="Carlito"/>
-          <w:spacing w:val="1"/>
-          <w:sz w:val="24"/>
-          <w:szCs w:val="24"/>
-        </w:rPr>
-        <w:t xml:space="preserve"> </w:t>
-      </w:r>
-      <w:r>
-        <w:rPr>
-          <w:rFonts w:ascii="Carlito" w:hAnsi="Carlito"/>
-          <w:sz w:val="24"/>
-          <w:szCs w:val="24"/>
-        </w:rPr>
-        <w:t>dedicação</w:t>
-      </w:r>
-      <w:r>
-        <w:rPr>
-          <w:rFonts w:ascii="Carlito" w:hAnsi="Carlito"/>
-          <w:spacing w:val="1"/>
-          <w:sz w:val="24"/>
-          <w:szCs w:val="24"/>
-        </w:rPr>
-        <w:t xml:space="preserve"> </w:t>
-      </w:r>
-      <w:r>
-        <w:rPr>
-          <w:rFonts w:ascii="Carlito" w:hAnsi="Carlito"/>
-          <w:sz w:val="24"/>
-          <w:szCs w:val="24"/>
-        </w:rPr>
-        <w:t>exclusiva</w:t>
-      </w:r>
-      <w:r>
-        <w:rPr>
-          <w:rFonts w:ascii="Carlito" w:hAnsi="Carlito"/>
-          <w:spacing w:val="1"/>
-          <w:sz w:val="24"/>
-          <w:szCs w:val="24"/>
-        </w:rPr>
-        <w:t xml:space="preserve"> </w:t>
-      </w:r>
-      <w:r>
-        <w:rPr>
-          <w:rFonts w:ascii="Carlito" w:hAnsi="Carlito"/>
-          <w:sz w:val="24"/>
-          <w:szCs w:val="24"/>
-        </w:rPr>
-        <w:t>de</w:t>
-      </w:r>
-      <w:r>
-        <w:rPr>
-          <w:rFonts w:ascii="Carlito" w:hAnsi="Carlito"/>
-          <w:spacing w:val="1"/>
-          <w:sz w:val="24"/>
-          <w:szCs w:val="24"/>
-        </w:rPr>
-        <w:t xml:space="preserve"> </w:t>
-      </w:r>
-      <w:r>
-        <w:rPr>
-          <w:rFonts w:ascii="Carlito" w:hAnsi="Carlito"/>
-          <w:sz w:val="24"/>
-          <w:szCs w:val="24"/>
-        </w:rPr>
-        <w:t>mão</w:t>
-      </w:r>
-      <w:r>
-        <w:rPr>
-          <w:rFonts w:ascii="Carlito" w:hAnsi="Carlito"/>
-          <w:spacing w:val="1"/>
-          <w:sz w:val="24"/>
-          <w:szCs w:val="24"/>
-        </w:rPr>
-        <w:t xml:space="preserve"> </w:t>
-      </w:r>
-      <w:r>
-        <w:rPr>
-          <w:rFonts w:ascii="Carlito" w:hAnsi="Carlito"/>
-          <w:sz w:val="24"/>
-          <w:szCs w:val="24"/>
-        </w:rPr>
-        <w:t>de</w:t>
-      </w:r>
-      <w:r>
-        <w:rPr>
-          <w:rFonts w:ascii="Carlito" w:hAnsi="Carlito"/>
-          <w:spacing w:val="1"/>
-          <w:sz w:val="24"/>
-          <w:szCs w:val="24"/>
-        </w:rPr>
-        <w:t xml:space="preserve"> </w:t>
-      </w:r>
-      <w:r>
-        <w:rPr>
-          <w:rFonts w:ascii="Carlito" w:hAnsi="Carlito"/>
-          <w:sz w:val="24"/>
-          <w:szCs w:val="24"/>
-        </w:rPr>
-        <w:t>obra</w:t>
-      </w:r>
-      <w:r>
-        <w:rPr>
-          <w:rFonts w:ascii="Carlito" w:hAnsi="Carlito"/>
-          <w:spacing w:val="1"/>
-          <w:sz w:val="24"/>
-          <w:szCs w:val="24"/>
-        </w:rPr>
-        <w:t xml:space="preserve"> </w:t>
-      </w:r>
-      <w:r>
-        <w:rPr>
-          <w:rFonts w:ascii="Carlito" w:hAnsi="Carlito"/>
-          <w:sz w:val="24"/>
-          <w:szCs w:val="24"/>
-        </w:rPr>
-        <w:t>quanto</w:t>
-      </w:r>
-      <w:r>
-        <w:rPr>
-          <w:rFonts w:ascii="Carlito" w:hAnsi="Carlito"/>
-          <w:spacing w:val="1"/>
-          <w:sz w:val="24"/>
-          <w:szCs w:val="24"/>
-        </w:rPr>
-        <w:t xml:space="preserve"> </w:t>
-      </w:r>
-      <w:r>
-        <w:rPr>
-          <w:rFonts w:ascii="Carlito" w:hAnsi="Carlito"/>
-          <w:sz w:val="24"/>
-          <w:szCs w:val="24"/>
-        </w:rPr>
-        <w:t>às</w:t>
-      </w:r>
-      <w:r>
-        <w:rPr>
-          <w:rFonts w:ascii="Carlito" w:hAnsi="Carlito"/>
-          <w:spacing w:val="1"/>
-          <w:sz w:val="24"/>
-          <w:szCs w:val="24"/>
-        </w:rPr>
-        <w:t xml:space="preserve"> </w:t>
-      </w:r>
-      <w:r>
-        <w:rPr>
-          <w:rFonts w:ascii="Carlito" w:hAnsi="Carlito"/>
-          <w:sz w:val="24"/>
-          <w:szCs w:val="24"/>
-        </w:rPr>
-        <w:t>obrigações</w:t>
-      </w:r>
-      <w:r>
-        <w:rPr>
-          <w:rFonts w:ascii="Carlito" w:hAnsi="Carlito"/>
-          <w:spacing w:val="1"/>
-          <w:sz w:val="24"/>
-          <w:szCs w:val="24"/>
-        </w:rPr>
-        <w:t xml:space="preserve"> providenciarias</w:t>
-      </w:r>
-      <w:r>
-        <w:rPr>
-          <w:rFonts w:ascii="Carlito" w:hAnsi="Carlito"/>
-          <w:sz w:val="24"/>
-          <w:szCs w:val="24"/>
-        </w:rPr>
-        <w:t>,</w:t>
-      </w:r>
-      <w:r>
-        <w:rPr>
-          <w:rFonts w:ascii="Carlito" w:hAnsi="Carlito"/>
-          <w:spacing w:val="-2"/>
-          <w:sz w:val="24"/>
-          <w:szCs w:val="24"/>
-        </w:rPr>
-        <w:t xml:space="preserve"> </w:t>
-      </w:r>
-      <w:r>
-        <w:rPr>
-          <w:rFonts w:ascii="Carlito" w:hAnsi="Carlito"/>
-          <w:sz w:val="24"/>
-          <w:szCs w:val="24"/>
-        </w:rPr>
-        <w:t>fiscais</w:t>
-      </w:r>
-      <w:r>
-        <w:rPr>
-          <w:rFonts w:ascii="Carlito" w:hAnsi="Carlito"/>
-          <w:spacing w:val="1"/>
-          <w:sz w:val="24"/>
-          <w:szCs w:val="24"/>
-        </w:rPr>
-        <w:t xml:space="preserve"> </w:t>
-      </w:r>
-      <w:r>
-        <w:rPr>
-          <w:rFonts w:ascii="Carlito" w:hAnsi="Carlito"/>
-          <w:sz w:val="24"/>
-          <w:szCs w:val="24"/>
-        </w:rPr>
-        <w:t>e</w:t>
-      </w:r>
-      <w:r>
-        <w:rPr>
-          <w:rFonts w:ascii="Carlito" w:hAnsi="Carlito"/>
-          <w:spacing w:val="-3"/>
-          <w:sz w:val="24"/>
-          <w:szCs w:val="24"/>
-        </w:rPr>
-        <w:t xml:space="preserve"> </w:t>
-      </w:r>
-      <w:r>
-        <w:rPr>
-          <w:rFonts w:ascii="Carlito" w:hAnsi="Carlito"/>
-          <w:sz w:val="24"/>
-          <w:szCs w:val="24"/>
-        </w:rPr>
-        <w:t>trabalhistas;</w:t>
-      </w:r>
-      <w:r>
-        <w:rPr>
-          <w:rFonts w:ascii="Carlito" w:hAnsi="Carlito"/>
-          <w:spacing w:val="1"/>
-          <w:sz w:val="24"/>
-          <w:szCs w:val="24"/>
-        </w:rPr>
-        <w:t xml:space="preserve"> </w:t>
-      </w:r>
-      <w:r>
-        <w:rPr>
-          <w:rFonts w:ascii="Carlito" w:hAnsi="Carlito"/>
-          <w:sz w:val="24"/>
-          <w:szCs w:val="24"/>
-        </w:rPr>
-        <w:t>e</w:t>
-      </w:r>
+        <w:rPr>
+          <w:rFonts w:ascii="Carlito" w:hAnsi="Carlito"/>
+          <w:sz w:val="24"/>
+          <w:szCs w:val="24"/>
+        </w:rPr>
+      </w:pPr>
     </w:p>
     <w:p>
       <w:pPr>
@@ -2226,7 +1521,6 @@
         <w:rPr>
           <w:rFonts w:ascii="Carlito" w:hAnsi="Carlito"/>
         </w:rPr>
-        <w:lastRenderedPageBreak/>
         <w:t>Art.</w:t>
       </w:r>
       <w:r>
@@ -2245,6 +1539,7 @@
       <w:r>
         <w:rPr>
           <w:rFonts w:ascii="Carlito" w:hAnsi="Carlito"/>
+          <w:color w:val="000000"/>
           <w:spacing w:val="35"/>
         </w:rPr>
         <w:t xml:space="preserve"> </w:t>
@@ -2252,12 +1547,14 @@
       <w:r>
         <w:rPr>
           <w:rFonts w:ascii="Carlito" w:hAnsi="Carlito"/>
+          <w:color w:val="000000"/>
         </w:rPr>
         <w:t>Esta</w:t>
       </w:r>
       <w:r>
         <w:rPr>
           <w:rFonts w:ascii="Carlito" w:hAnsi="Carlito"/>
+          <w:color w:val="000000"/>
           <w:spacing w:val="8"/>
         </w:rPr>
         <w:t xml:space="preserve"> </w:t>
@@ -2265,12 +1562,14 @@
       <w:r>
         <w:rPr>
           <w:rFonts w:ascii="Carlito" w:hAnsi="Carlito"/>
+          <w:color w:val="000000"/>
         </w:rPr>
         <w:t>Portaria</w:t>
       </w:r>
       <w:r>
         <w:rPr>
           <w:rFonts w:ascii="Carlito" w:hAnsi="Carlito"/>
+          <w:color w:val="000000"/>
           <w:spacing w:val="7"/>
         </w:rPr>
         <w:t xml:space="preserve"> </w:t>
@@ -2278,12 +1577,14 @@
       <w:r>
         <w:rPr>
           <w:rFonts w:ascii="Carlito" w:hAnsi="Carlito"/>
+          <w:color w:val="000000"/>
         </w:rPr>
         <w:t>entra</w:t>
       </w:r>
       <w:r>
         <w:rPr>
           <w:rFonts w:ascii="Carlito" w:hAnsi="Carlito"/>
+          <w:color w:val="000000"/>
           <w:spacing w:val="9"/>
         </w:rPr>
         <w:t xml:space="preserve"> </w:t>
@@ -2291,12 +1592,14 @@
       <w:r>
         <w:rPr>
           <w:rFonts w:ascii="Carlito" w:hAnsi="Carlito"/>
+          <w:color w:val="000000"/>
         </w:rPr>
         <w:t>em</w:t>
       </w:r>
       <w:r>
         <w:rPr>
           <w:rFonts w:ascii="Carlito" w:hAnsi="Carlito"/>
+          <w:color w:val="000000"/>
           <w:spacing w:val="8"/>
         </w:rPr>
         <w:t xml:space="preserve"> </w:t>
@@ -2304,12 +1607,14 @@
       <w:r>
         <w:rPr>
           <w:rFonts w:ascii="Carlito" w:hAnsi="Carlito"/>
+          <w:color w:val="000000"/>
         </w:rPr>
         <w:t>vigor</w:t>
       </w:r>
       <w:r>
         <w:rPr>
           <w:rFonts w:ascii="Carlito" w:hAnsi="Carlito"/>
+          <w:color w:val="000000"/>
           <w:spacing w:val="9"/>
         </w:rPr>
         <w:t xml:space="preserve"> </w:t>
@@ -2317,12 +1622,14 @@
       <w:r>
         <w:rPr>
           <w:rFonts w:ascii="Carlito" w:hAnsi="Carlito"/>
+          <w:color w:val="000000"/>
         </w:rPr>
         <w:t>na</w:t>
       </w:r>
       <w:r>
         <w:rPr>
           <w:rFonts w:ascii="Carlito" w:hAnsi="Carlito"/>
+          <w:color w:val="000000"/>
           <w:spacing w:val="9"/>
         </w:rPr>
         <w:t xml:space="preserve"> </w:t>
@@ -2330,12 +1637,14 @@
       <w:r>
         <w:rPr>
           <w:rFonts w:ascii="Carlito" w:hAnsi="Carlito"/>
+          <w:color w:val="000000"/>
         </w:rPr>
         <w:t>data</w:t>
       </w:r>
       <w:r>
         <w:rPr>
           <w:rFonts w:ascii="Carlito" w:hAnsi="Carlito"/>
+          <w:color w:val="000000"/>
           <w:spacing w:val="9"/>
         </w:rPr>
         <w:t xml:space="preserve"> </w:t>
@@ -2343,12 +1652,14 @@
       <w:r>
         <w:rPr>
           <w:rFonts w:ascii="Carlito" w:hAnsi="Carlito"/>
+          <w:color w:val="000000"/>
         </w:rPr>
         <w:t>de</w:t>
       </w:r>
       <w:r>
         <w:rPr>
           <w:rFonts w:ascii="Carlito" w:hAnsi="Carlito"/>
+          <w:color w:val="000000"/>
           <w:spacing w:val="8"/>
         </w:rPr>
         <w:t xml:space="preserve"> </w:t>
@@ -2356,12 +1667,14 @@
       <w:r>
         <w:rPr>
           <w:rFonts w:ascii="Carlito" w:hAnsi="Carlito"/>
+          <w:color w:val="000000"/>
         </w:rPr>
         <w:t>sua</w:t>
       </w:r>
       <w:r>
         <w:rPr>
           <w:rFonts w:ascii="Carlito" w:hAnsi="Carlito"/>
+          <w:color w:val="000000"/>
           <w:spacing w:val="10"/>
         </w:rPr>
         <w:t xml:space="preserve"> </w:t>
@@ -2369,12 +1682,14 @@
       <w:r>
         <w:rPr>
           <w:rFonts w:ascii="Carlito" w:hAnsi="Carlito"/>
+          <w:color w:val="000000"/>
         </w:rPr>
         <w:t>publicação</w:t>
       </w:r>
       <w:r>
         <w:rPr>
           <w:rFonts w:ascii="Carlito" w:hAnsi="Carlito"/>
+          <w:color w:val="000000"/>
           <w:spacing w:val="9"/>
         </w:rPr>
         <w:t xml:space="preserve"> </w:t>
@@ -2382,12 +1697,14 @@
       <w:r>
         <w:rPr>
           <w:rFonts w:ascii="Carlito" w:hAnsi="Carlito"/>
+          <w:color w:val="000000"/>
         </w:rPr>
         <w:t>e</w:t>
       </w:r>
       <w:r>
         <w:rPr>
           <w:rFonts w:ascii="Carlito" w:hAnsi="Carlito"/>
+          <w:color w:val="000000"/>
           <w:spacing w:val="8"/>
         </w:rPr>
         <w:t xml:space="preserve"> </w:t>
@@ -2395,12 +1712,14 @@
       <w:r>
         <w:rPr>
           <w:rFonts w:ascii="Carlito" w:hAnsi="Carlito"/>
+          <w:color w:val="000000"/>
         </w:rPr>
         <w:t>terá</w:t>
       </w:r>
       <w:r>
         <w:rPr>
           <w:rFonts w:ascii="Carlito" w:hAnsi="Carlito"/>
+          <w:color w:val="000000"/>
           <w:spacing w:val="7"/>
         </w:rPr>
         <w:t xml:space="preserve"> </w:t>
@@ -2408,12 +1727,14 @@
       <w:r>
         <w:rPr>
           <w:rFonts w:ascii="Carlito" w:hAnsi="Carlito"/>
+          <w:color w:val="000000"/>
         </w:rPr>
         <w:t>vigência</w:t>
       </w:r>
       <w:r>
         <w:rPr>
           <w:rFonts w:ascii="Carlito" w:hAnsi="Carlito"/>
+          <w:color w:val="000000"/>
           <w:spacing w:val="-51"/>
         </w:rPr>
         <w:t xml:space="preserve"> </w:t>
@@ -2421,12 +1742,14 @@
       <w:r>
         <w:rPr>
           <w:rFonts w:ascii="Carlito" w:hAnsi="Carlito"/>
+          <w:color w:val="000000"/>
         </w:rPr>
         <w:t>até</w:t>
       </w:r>
       <w:r>
         <w:rPr>
           <w:rFonts w:ascii="Carlito" w:hAnsi="Carlito"/>
+          <w:color w:val="000000"/>
           <w:spacing w:val="-2"/>
         </w:rPr>
         <w:t xml:space="preserve"> </w:t>
@@ -2434,12 +1757,14 @@
       <w:r>
         <w:rPr>
           <w:rFonts w:ascii="Carlito" w:hAnsi="Carlito"/>
+          <w:color w:val="000000"/>
         </w:rPr>
         <w:t>o</w:t>
       </w:r>
       <w:r>
         <w:rPr>
           <w:rFonts w:ascii="Carlito" w:hAnsi="Carlito"/>
+          <w:color w:val="000000"/>
           <w:spacing w:val="-2"/>
         </w:rPr>
         <w:t xml:space="preserve"> </w:t>
@@ -2447,12 +1772,14 @@
       <w:r>
         <w:rPr>
           <w:rFonts w:ascii="Carlito" w:hAnsi="Carlito"/>
+          <w:color w:val="000000"/>
         </w:rPr>
         <w:t>vencimento</w:t>
       </w:r>
       <w:r>
         <w:rPr>
           <w:rFonts w:ascii="Carlito" w:hAnsi="Carlito"/>
+          <w:color w:val="000000"/>
           <w:spacing w:val="-3"/>
         </w:rPr>
         <w:t xml:space="preserve"> </w:t>
@@ -2460,12 +1787,14 @@
       <w:r>
         <w:rPr>
           <w:rFonts w:ascii="Carlito" w:hAnsi="Carlito"/>
+          <w:color w:val="000000"/>
         </w:rPr>
         <w:t>do</w:t>
       </w:r>
       <w:r>
         <w:rPr>
           <w:rFonts w:ascii="Carlito" w:hAnsi="Carlito"/>
+          <w:color w:val="000000"/>
           <w:spacing w:val="-1"/>
         </w:rPr>
         <w:t xml:space="preserve"> </w:t>
@@ -2473,12 +1802,14 @@
       <w:r>
         <w:rPr>
           <w:rFonts w:ascii="Carlito" w:hAnsi="Carlito"/>
+          <w:color w:val="000000"/>
         </w:rPr>
         <w:t>contrato</w:t>
       </w:r>
       <w:r>
         <w:rPr>
           <w:rFonts w:ascii="Carlito" w:hAnsi="Carlito"/>
+          <w:color w:val="000000"/>
           <w:spacing w:val="-1"/>
         </w:rPr>
         <w:t xml:space="preserve"> </w:t>
@@ -2486,12 +1817,14 @@
       <w:r>
         <w:rPr>
           <w:rFonts w:ascii="Carlito" w:hAnsi="Carlito"/>
+          <w:color w:val="000000"/>
         </w:rPr>
         <w:t>e</w:t>
       </w:r>
       <w:r>
         <w:rPr>
           <w:rFonts w:ascii="Carlito" w:hAnsi="Carlito"/>
+          <w:color w:val="000000"/>
           <w:spacing w:val="-2"/>
         </w:rPr>
         <w:t xml:space="preserve"> </w:t>
@@ -2499,12 +1832,14 @@
       <w:r>
         <w:rPr>
           <w:rFonts w:ascii="Carlito" w:hAnsi="Carlito"/>
+          <w:color w:val="000000"/>
         </w:rPr>
         <w:t>de sua</w:t>
       </w:r>
       <w:r>
         <w:rPr>
           <w:rFonts w:ascii="Carlito" w:hAnsi="Carlito"/>
+          <w:color w:val="000000"/>
           <w:spacing w:val="-4"/>
         </w:rPr>
         <w:t xml:space="preserve"> </w:t>
@@ -2512,12 +1847,14 @@
       <w:r>
         <w:rPr>
           <w:rFonts w:ascii="Carlito" w:hAnsi="Carlito"/>
+          <w:color w:val="000000"/>
         </w:rPr>
         <w:t>garantia,</w:t>
       </w:r>
       <w:r>
         <w:rPr>
           <w:rFonts w:ascii="Carlito" w:hAnsi="Carlito"/>
+          <w:color w:val="000000"/>
           <w:spacing w:val="-2"/>
         </w:rPr>
         <w:t xml:space="preserve"> </w:t>
@@ -2525,12 +1862,14 @@
       <w:r>
         <w:rPr>
           <w:rFonts w:ascii="Carlito" w:hAnsi="Carlito"/>
+          <w:color w:val="000000"/>
         </w:rPr>
         <w:t>quando</w:t>
       </w:r>
       <w:r>
         <w:rPr>
           <w:rFonts w:ascii="Carlito" w:hAnsi="Carlito"/>
+          <w:color w:val="000000"/>
           <w:spacing w:val="-1"/>
         </w:rPr>
         <w:t xml:space="preserve"> </w:t>
@@ -2538,6 +1877,7 @@
       <w:r>
         <w:rPr>
           <w:rFonts w:ascii="Carlito" w:hAnsi="Carlito"/>
+          <w:color w:val="000000"/>
         </w:rPr>
         <w:t>houver.</w:t>
       </w:r>
@@ -2548,6 +1888,7 @@
         <w:jc w:val="both"/>
         <w:rPr>
           <w:rFonts w:ascii="Carlito" w:hAnsi="Carlito"/>
+          <w:color w:val="000000"/>
         </w:rPr>
       </w:pPr>
     </w:p>
@@ -2557,6 +1898,17 @@
         <w:jc w:val="both"/>
         <w:rPr>
           <w:rFonts w:ascii="Carlito" w:hAnsi="Carlito"/>
+          <w:color w:val="000000"/>
+        </w:rPr>
+      </w:pPr>
+    </w:p>
+    <w:p>
+      <w:pPr>
+        <w:pStyle w:val="Textbody"/>
+        <w:jc w:val="both"/>
+        <w:rPr>
+          <w:rFonts w:ascii="Carlito" w:hAnsi="Carlito"/>
+          <w:color w:val="000000"/>
         </w:rPr>
       </w:pPr>
     </w:p>
@@ -2564,75 +1916,39 @@
       <w:pPr>
         <w:pStyle w:val="Textbody"/>
         <w:spacing w:before="11"/>
-        <w:jc w:val="both"/>
-        <w:rPr>
-          <w:rFonts w:ascii="Carlito" w:hAnsi="Carlito"/>
-        </w:rPr>
-      </w:pPr>
-    </w:p>
-    <w:p>
-      <w:pPr>
-        <w:pStyle w:val="Textbody"/>
-        <w:spacing w:before="1"/>
         <w:jc w:val="center"/>
         <w:rPr>
-          <w:color w:val="FF0000"/>
-          <w:highlight w:val="yellow"/>
-        </w:rPr>
-      </w:pPr>
-      <w:r>
-        <w:rPr>
-          <w:color w:val="FF0000"/>
-          <w:highlight w:val="yellow"/>
-        </w:rPr>
-        <w:t>NOME</w:t>
-      </w:r>
-    </w:p>
-    <w:p>
-      <w:pPr>
-        <w:pStyle w:val="Textbody"/>
-        <w:spacing w:before="1"/>
-        <w:jc w:val="center"/>
-        <w:rPr>
-          <w:rFonts w:ascii="Carlito" w:hAnsi="Carlito"/>
-          <w:color w:val="FF0000"/>
-        </w:rPr>
-      </w:pPr>
-      <w:r>
-        <w:rPr>
-          <w:rFonts w:ascii="Carlito" w:hAnsi="Carlito"/>
-          <w:color w:val="FF0000"/>
-          <w:highlight w:val="yellow"/>
-        </w:rPr>
-        <w:t>POSTO</w:t>
-      </w:r>
-    </w:p>
-    <w:p>
-      <w:pPr>
-        <w:pStyle w:val="Standard"/>
-        <w:jc w:val="center"/>
-        <w:rPr>
-          <w:rFonts w:cs="Carlito"/>
-          <w:sz w:val="24"/>
-          <w:szCs w:val="24"/>
-          <w:bdr w:val="single" w:sz="2" w:space="1" w:color="000000"/>
-        </w:rPr>
-      </w:pPr>
-      <w:r>
-        <w:rPr>
-          <w:sz w:val="24"/>
-          <w:szCs w:val="24"/>
-        </w:rPr>
-        <w:t>Ordenador de Despesas</w:t>
-      </w:r>
-      <w:r>
-        <w:rPr>
-          <w:rFonts w:cs="Carlito"/>
-          <w:sz w:val="24"/>
-          <w:szCs w:val="24"/>
-          <w:bdr w:val="single" w:sz="2" w:space="1" w:color="000000"/>
-        </w:rPr>
-        <w:t xml:space="preserve"> </w:t>
+          <w:color w:val="000000"/>
+        </w:rPr>
+      </w:pPr>
+      <w:r>
+        <w:rPr>
+          <w:rFonts w:ascii="Carlito" w:hAnsi="Carlito"/>
+          <w:color w:val="000000"/>
+        </w:rPr>
+        <w:t>ALEXANDRE SOARES MATHEUS</w:t>
+      </w:r>
+      <w:r>
+        <w:rPr>
+          <w:rFonts w:ascii="Carlito" w:hAnsi="Carlito"/>
+          <w:color w:val="000000"/>
+        </w:rPr>
+        <w:br/>
+      </w:r>
+      <w:r>
+        <w:rPr>
+          <w:rFonts w:ascii="Carlito" w:hAnsi="Carlito"/>
+          <w:color w:val="000000"/>
+        </w:rPr>
+        <w:t>Capitão de Mar e Guerra (IM)</w:t>
+      </w:r>
+      <w:r>
+        <w:rPr>
+          <w:rFonts w:ascii="Carlito" w:hAnsi="Carlito"/>
+          <w:color w:val="000000"/>
+        </w:rPr>
+        <w:br/>
+        <w:t>Ordenador de Despesa</w:t>
       </w:r>
     </w:p>
     <w:p>
@@ -2744,9 +2060,11 @@
       <w:footerReference w:type="default" r:id="rId9"/>
       <w:footerReference w:type="first" r:id="rId10"/>
       <w:pgSz w:w="11906" w:h="16838"/>
-      <w:pgMar w:top="720" w:right="849" w:bottom="1560" w:left="1701" w:header="720" w:footer="720" w:gutter="0"/>
+      <w:pgMar w:top="777" w:right="849" w:bottom="1560" w:left="1701" w:header="720" w:footer="720" w:gutter="0"/>
       <w:cols w:space="720"/>
+      <w:formProt w:val="0"/>
       <w:titlePg/>
+      <w:docGrid w:linePitch="100" w:charSpace="4096"/>
     </w:sectPr>
   </w:body>
 </w:document>
@@ -3012,11 +2330,15 @@
       </w:rPr>
       <w:t xml:space="preserve"> -</w:t>
     </w:r>
+    <w:bookmarkEnd w:id="0"/>
   </w:p>
-  <w:bookmarkEnd w:id="0"/>
   <w:p>
     <w:pPr>
       <w:pStyle w:val="Rodap"/>
+      <w:jc w:val="right"/>
+      <w:rPr>
+        <w:color w:val="FF0000"/>
+      </w:rPr>
     </w:pPr>
   </w:p>
 </w:ftr>
@@ -3027,9 +2349,6 @@
   <w:footnote w:type="separator" w:id="-1">
     <w:p>
       <w:r>
-        <w:rPr>
-          <w:color w:val="000000"/>
-        </w:rPr>
         <w:separator/>
       </w:r>
     </w:p>
@@ -3131,15 +2450,18 @@
 <file path=word/numbering.xml><?xml version="1.0" encoding="utf-8"?>
 <w:numbering xmlns:wpc="http://schemas.microsoft.com/office/word/2010/wordprocessingCanvas" xmlns:cx="http://schemas.microsoft.com/office/drawing/2014/chartex" xmlns:cx1="http://schemas.microsoft.com/office/drawing/2015/9/8/chartex" xmlns:cx2="http://schemas.microsoft.com/office/drawing/2015/10/21/chartex" xmlns:cx3="http://schemas.microsoft.com/office/drawing/2016/5/9/chartex" xmlns:cx4="http://schemas.microsoft.com/office/drawing/2016/5/10/chartex" xmlns:cx5="http://schemas.microsoft.com/office/drawing/2016/5/11/chartex" xmlns:cx6="http://schemas.microsoft.com/office/drawing/2016/5/12/chartex" xmlns:cx7="http://schemas.microsoft.com/office/drawing/2016/5/13/chartex" xmlns:cx8="http://schemas.microsoft.com/office/drawing/2016/5/14/chartex" xmlns:mc="http://schemas.openxmlformats.org/markup-compatibility/2006" xmlns:aink="http://schemas.microsoft.com/office/drawing/2016/ink" xmlns:am3d="http://schemas.microsoft.com/office/drawing/2017/model3d" xmlns:o="urn:schemas-microsoft-com:office:office" xmlns:oel="http://schemas.microsoft.com/office/2019/extlst" xmlns:r="http://schemas.openxmlformats.org/officeDocument/2006/relationships" xmlns:m="http://schemas.openxmlformats.org/officeDocument/2006/math" xmlns:v="urn:schemas-microsoft-com:vml" xmlns:wp14="http://schemas.microsoft.com/office/word/2010/wordprocessingDrawing" xmlns:wp="http://schemas.openxmlformats.org/drawingml/2006/wordprocessingDrawing" xmlns:w10="urn:schemas-microsoft-com:office:word" xmlns:w="http://schemas.openxmlformats.org/wordprocessingml/2006/main" xmlns:w14="http://schemas.microsoft.com/office/word/2010/wordml" xmlns:w15="http://schemas.microsoft.com/office/word/2012/wordml" xmlns:w16cex="http://schemas.microsoft.com/office/word/2018/wordml/cex" xmlns:w16cid="http://schemas.microsoft.com/office/word/2016/wordml/cid" xmlns:w16="http://schemas.microsoft.com/office/word/2018/wordml" xmlns:w16sdtdh="http://schemas.microsoft.com/office/word/2020/wordml/sdtdatahash" xmlns:w16se="http://schemas.microsoft.com/office/word/2015/wordml/symex" xmlns:wpg="http://schemas.microsoft.com/office/word/2010/wordprocessingGroup" xmlns:wpi="http://schemas.microsoft.com/office/word/2010/wordprocessingInk" xmlns:wne="http://schemas.microsoft.com/office/word/2006/wordml" xmlns:wps="http://schemas.microsoft.com/office/word/2010/wordprocessingShape" mc:Ignorable="w14 w15 w16se w16cid w16 w16cex w16sdtdh wp14">
   <w:abstractNum w:abstractNumId="0" w15:restartNumberingAfterBreak="0">
-    <w:nsid w:val="30776F33"/>
+    <w:nsid w:val="228C1482"/>
     <w:multiLevelType w:val="multilevel"/>
-    <w:tmpl w:val="99AC07C6"/>
+    <w:tmpl w:val="E23E1622"/>
     <w:lvl w:ilvl="0">
       <w:start w:val="1"/>
       <w:numFmt w:val="lowerLetter"/>
       <w:lvlText w:val="%1)"/>
       <w:lvlJc w:val="left"/>
       <w:pPr>
+        <w:tabs>
+          <w:tab w:val="num" w:pos="0"/>
+        </w:tabs>
         <w:ind w:left="2045" w:hanging="242"/>
       </w:pPr>
       <w:rPr>
@@ -3155,6 +2477,9 @@
       <w:lvlText w:val="%1.%2"/>
       <w:lvlJc w:val="left"/>
       <w:pPr>
+        <w:tabs>
+          <w:tab w:val="num" w:pos="0"/>
+        </w:tabs>
         <w:ind w:left="104" w:hanging="268"/>
       </w:pPr>
       <w:rPr>
@@ -3168,295 +2493,245 @@
     </w:lvl>
     <w:lvl w:ilvl="2">
       <w:numFmt w:val="bullet"/>
-      <w:lvlText w:val="•"/>
+      <w:lvlText w:val=""/>
       <w:lvlJc w:val="left"/>
       <w:pPr>
+        <w:tabs>
+          <w:tab w:val="num" w:pos="0"/>
+        </w:tabs>
         <w:ind w:left="2876" w:hanging="268"/>
       </w:pPr>
       <w:rPr>
+        <w:rFonts w:ascii="Symbol" w:hAnsi="Symbol" w:cs="Symbol" w:hint="default"/>
         <w:lang w:val="pt-PT" w:eastAsia="en-US" w:bidi="ar-SA"/>
       </w:rPr>
     </w:lvl>
     <w:lvl w:ilvl="3">
       <w:numFmt w:val="bullet"/>
-      <w:lvlText w:val="•"/>
+      <w:lvlText w:val=""/>
       <w:lvlJc w:val="left"/>
       <w:pPr>
+        <w:tabs>
+          <w:tab w:val="num" w:pos="0"/>
+        </w:tabs>
         <w:ind w:left="3712" w:hanging="268"/>
       </w:pPr>
       <w:rPr>
+        <w:rFonts w:ascii="Symbol" w:hAnsi="Symbol" w:cs="Symbol" w:hint="default"/>
         <w:lang w:val="pt-PT" w:eastAsia="en-US" w:bidi="ar-SA"/>
       </w:rPr>
     </w:lvl>
     <w:lvl w:ilvl="4">
       <w:numFmt w:val="bullet"/>
-      <w:lvlText w:val="•"/>
+      <w:lvlText w:val=""/>
       <w:lvlJc w:val="left"/>
       <w:pPr>
+        <w:tabs>
+          <w:tab w:val="num" w:pos="0"/>
+        </w:tabs>
         <w:ind w:left="4548" w:hanging="268"/>
       </w:pPr>
       <w:rPr>
+        <w:rFonts w:ascii="Symbol" w:hAnsi="Symbol" w:cs="Symbol" w:hint="default"/>
         <w:lang w:val="pt-PT" w:eastAsia="en-US" w:bidi="ar-SA"/>
       </w:rPr>
     </w:lvl>
     <w:lvl w:ilvl="5">
       <w:numFmt w:val="bullet"/>
-      <w:lvlText w:val="•"/>
+      <w:lvlText w:val=""/>
       <w:lvlJc w:val="left"/>
       <w:pPr>
+        <w:tabs>
+          <w:tab w:val="num" w:pos="0"/>
+        </w:tabs>
         <w:ind w:left="5384" w:hanging="268"/>
       </w:pPr>
       <w:rPr>
+        <w:rFonts w:ascii="Symbol" w:hAnsi="Symbol" w:cs="Symbol" w:hint="default"/>
         <w:lang w:val="pt-PT" w:eastAsia="en-US" w:bidi="ar-SA"/>
       </w:rPr>
     </w:lvl>
     <w:lvl w:ilvl="6">
       <w:numFmt w:val="bullet"/>
-      <w:lvlText w:val="•"/>
+      <w:lvlText w:val=""/>
       <w:lvlJc w:val="left"/>
       <w:pPr>
+        <w:tabs>
+          <w:tab w:val="num" w:pos="0"/>
+        </w:tabs>
         <w:ind w:left="6221" w:hanging="268"/>
       </w:pPr>
       <w:rPr>
+        <w:rFonts w:ascii="Symbol" w:hAnsi="Symbol" w:cs="Symbol" w:hint="default"/>
         <w:lang w:val="pt-PT" w:eastAsia="en-US" w:bidi="ar-SA"/>
       </w:rPr>
     </w:lvl>
     <w:lvl w:ilvl="7">
       <w:numFmt w:val="bullet"/>
-      <w:lvlText w:val="•"/>
+      <w:lvlText w:val=""/>
       <w:lvlJc w:val="left"/>
       <w:pPr>
+        <w:tabs>
+          <w:tab w:val="num" w:pos="0"/>
+        </w:tabs>
         <w:ind w:left="7057" w:hanging="268"/>
       </w:pPr>
       <w:rPr>
+        <w:rFonts w:ascii="Symbol" w:hAnsi="Symbol" w:cs="Symbol" w:hint="default"/>
         <w:lang w:val="pt-PT" w:eastAsia="en-US" w:bidi="ar-SA"/>
       </w:rPr>
     </w:lvl>
     <w:lvl w:ilvl="8">
       <w:numFmt w:val="bullet"/>
-      <w:lvlText w:val="•"/>
+      <w:lvlText w:val=""/>
       <w:lvlJc w:val="left"/>
       <w:pPr>
+        <w:tabs>
+          <w:tab w:val="num" w:pos="0"/>
+        </w:tabs>
         <w:ind w:left="7893" w:hanging="268"/>
       </w:pPr>
       <w:rPr>
+        <w:rFonts w:ascii="Symbol" w:hAnsi="Symbol" w:cs="Symbol" w:hint="default"/>
         <w:lang w:val="pt-PT" w:eastAsia="en-US" w:bidi="ar-SA"/>
       </w:rPr>
     </w:lvl>
   </w:abstractNum>
   <w:abstractNum w:abstractNumId="1" w15:restartNumberingAfterBreak="0">
-    <w:nsid w:val="34862B69"/>
+    <w:nsid w:val="445C48B3"/>
     <w:multiLevelType w:val="multilevel"/>
-    <w:tmpl w:val="1CBE17D8"/>
-    <w:styleLink w:val="WWNum1"/>
+    <w:tmpl w:val="90301578"/>
+    <w:lvl w:ilvl="0">
+      <w:start w:val="1"/>
+      <w:numFmt w:val="none"/>
+      <w:suff w:val="nothing"/>
+      <w:lvlText w:val=""/>
+      <w:lvlJc w:val="left"/>
+      <w:pPr>
+        <w:tabs>
+          <w:tab w:val="num" w:pos="0"/>
+        </w:tabs>
+        <w:ind w:left="0" w:firstLine="0"/>
+      </w:pPr>
+    </w:lvl>
+    <w:lvl w:ilvl="1">
+      <w:start w:val="1"/>
+      <w:numFmt w:val="none"/>
+      <w:suff w:val="nothing"/>
+      <w:lvlText w:val=""/>
+      <w:lvlJc w:val="left"/>
+      <w:pPr>
+        <w:tabs>
+          <w:tab w:val="num" w:pos="0"/>
+        </w:tabs>
+        <w:ind w:left="0" w:firstLine="0"/>
+      </w:pPr>
+    </w:lvl>
+    <w:lvl w:ilvl="2">
+      <w:start w:val="1"/>
+      <w:numFmt w:val="none"/>
+      <w:suff w:val="nothing"/>
+      <w:lvlText w:val=""/>
+      <w:lvlJc w:val="left"/>
+      <w:pPr>
+        <w:tabs>
+          <w:tab w:val="num" w:pos="0"/>
+        </w:tabs>
+        <w:ind w:left="0" w:firstLine="0"/>
+      </w:pPr>
+    </w:lvl>
+    <w:lvl w:ilvl="3">
+      <w:start w:val="1"/>
+      <w:numFmt w:val="none"/>
+      <w:suff w:val="nothing"/>
+      <w:lvlText w:val=""/>
+      <w:lvlJc w:val="left"/>
+      <w:pPr>
+        <w:tabs>
+          <w:tab w:val="num" w:pos="0"/>
+        </w:tabs>
+        <w:ind w:left="0" w:firstLine="0"/>
+      </w:pPr>
+    </w:lvl>
+    <w:lvl w:ilvl="4">
+      <w:start w:val="1"/>
+      <w:numFmt w:val="none"/>
+      <w:suff w:val="nothing"/>
+      <w:lvlText w:val=""/>
+      <w:lvlJc w:val="left"/>
+      <w:pPr>
+        <w:tabs>
+          <w:tab w:val="num" w:pos="0"/>
+        </w:tabs>
+        <w:ind w:left="0" w:firstLine="0"/>
+      </w:pPr>
+    </w:lvl>
+    <w:lvl w:ilvl="5">
+      <w:start w:val="1"/>
+      <w:numFmt w:val="none"/>
+      <w:suff w:val="nothing"/>
+      <w:lvlText w:val=""/>
+      <w:lvlJc w:val="left"/>
+      <w:pPr>
+        <w:tabs>
+          <w:tab w:val="num" w:pos="0"/>
+        </w:tabs>
+        <w:ind w:left="0" w:firstLine="0"/>
+      </w:pPr>
+    </w:lvl>
+    <w:lvl w:ilvl="6">
+      <w:start w:val="1"/>
+      <w:numFmt w:val="none"/>
+      <w:suff w:val="nothing"/>
+      <w:lvlText w:val=""/>
+      <w:lvlJc w:val="left"/>
+      <w:pPr>
+        <w:tabs>
+          <w:tab w:val="num" w:pos="0"/>
+        </w:tabs>
+        <w:ind w:left="0" w:firstLine="0"/>
+      </w:pPr>
+    </w:lvl>
+    <w:lvl w:ilvl="7">
+      <w:start w:val="1"/>
+      <w:numFmt w:val="none"/>
+      <w:suff w:val="nothing"/>
+      <w:lvlText w:val=""/>
+      <w:lvlJc w:val="left"/>
+      <w:pPr>
+        <w:tabs>
+          <w:tab w:val="num" w:pos="0"/>
+        </w:tabs>
+        <w:ind w:left="0" w:firstLine="0"/>
+      </w:pPr>
+    </w:lvl>
+    <w:lvl w:ilvl="8">
+      <w:start w:val="1"/>
+      <w:numFmt w:val="none"/>
+      <w:suff w:val="nothing"/>
+      <w:lvlText w:val=""/>
+      <w:lvlJc w:val="left"/>
+      <w:pPr>
+        <w:tabs>
+          <w:tab w:val="num" w:pos="0"/>
+        </w:tabs>
+        <w:ind w:left="0" w:firstLine="0"/>
+      </w:pPr>
+    </w:lvl>
+  </w:abstractNum>
+  <w:abstractNum w:abstractNumId="2" w15:restartNumberingAfterBreak="0">
+    <w:nsid w:val="57147181"/>
+    <w:multiLevelType w:val="multilevel"/>
+    <w:tmpl w:val="5240B330"/>
     <w:lvl w:ilvl="0">
       <w:start w:val="1"/>
       <w:numFmt w:val="lowerLetter"/>
       <w:lvlText w:val="%1"/>
       <w:lvlJc w:val="left"/>
       <w:pPr>
-        <w:ind w:left="2045" w:hanging="242"/>
-      </w:pPr>
-      <w:rPr>
-        <w:rFonts w:eastAsia="Calibri" w:cs="Calibri"/>
-        <w:w w:val="100"/>
-        <w:sz w:val="24"/>
-        <w:szCs w:val="24"/>
-        <w:lang w:val="pt-PT" w:eastAsia="en-US" w:bidi="ar-SA"/>
-      </w:rPr>
-    </w:lvl>
-    <w:lvl w:ilvl="1">
-      <w:start w:val="1"/>
-      <w:numFmt w:val="lowerLetter"/>
-      <w:lvlText w:val="%1.%2"/>
-      <w:lvlJc w:val="left"/>
-      <w:pPr>
-        <w:ind w:left="104" w:hanging="268"/>
-      </w:pPr>
-      <w:rPr>
-        <w:rFonts w:eastAsia="Calibri" w:cs="Calibri"/>
-        <w:spacing w:val="-1"/>
-        <w:w w:val="100"/>
-        <w:sz w:val="24"/>
-        <w:szCs w:val="24"/>
-        <w:lang w:val="pt-PT" w:eastAsia="en-US" w:bidi="ar-SA"/>
-      </w:rPr>
-    </w:lvl>
-    <w:lvl w:ilvl="2">
-      <w:numFmt w:val="bullet"/>
-      <w:lvlText w:val="•"/>
-      <w:lvlJc w:val="left"/>
-      <w:pPr>
-        <w:ind w:left="2876" w:hanging="268"/>
-      </w:pPr>
-      <w:rPr>
-        <w:lang w:val="pt-PT" w:eastAsia="en-US" w:bidi="ar-SA"/>
-      </w:rPr>
-    </w:lvl>
-    <w:lvl w:ilvl="3">
-      <w:numFmt w:val="bullet"/>
-      <w:lvlText w:val="•"/>
-      <w:lvlJc w:val="left"/>
-      <w:pPr>
-        <w:ind w:left="3712" w:hanging="268"/>
-      </w:pPr>
-      <w:rPr>
-        <w:lang w:val="pt-PT" w:eastAsia="en-US" w:bidi="ar-SA"/>
-      </w:rPr>
-    </w:lvl>
-    <w:lvl w:ilvl="4">
-      <w:numFmt w:val="bullet"/>
-      <w:lvlText w:val="•"/>
-      <w:lvlJc w:val="left"/>
-      <w:pPr>
-        <w:ind w:left="4548" w:hanging="268"/>
-      </w:pPr>
-      <w:rPr>
-        <w:lang w:val="pt-PT" w:eastAsia="en-US" w:bidi="ar-SA"/>
-      </w:rPr>
-    </w:lvl>
-    <w:lvl w:ilvl="5">
-      <w:numFmt w:val="bullet"/>
-      <w:lvlText w:val="•"/>
-      <w:lvlJc w:val="left"/>
-      <w:pPr>
-        <w:ind w:left="5384" w:hanging="268"/>
-      </w:pPr>
-      <w:rPr>
-        <w:lang w:val="pt-PT" w:eastAsia="en-US" w:bidi="ar-SA"/>
-      </w:rPr>
-    </w:lvl>
-    <w:lvl w:ilvl="6">
-      <w:numFmt w:val="bullet"/>
-      <w:lvlText w:val="•"/>
-      <w:lvlJc w:val="left"/>
-      <w:pPr>
-        <w:ind w:left="6221" w:hanging="268"/>
-      </w:pPr>
-      <w:rPr>
-        <w:lang w:val="pt-PT" w:eastAsia="en-US" w:bidi="ar-SA"/>
-      </w:rPr>
-    </w:lvl>
-    <w:lvl w:ilvl="7">
-      <w:numFmt w:val="bullet"/>
-      <w:lvlText w:val="•"/>
-      <w:lvlJc w:val="left"/>
-      <w:pPr>
-        <w:ind w:left="7057" w:hanging="268"/>
-      </w:pPr>
-      <w:rPr>
-        <w:lang w:val="pt-PT" w:eastAsia="en-US" w:bidi="ar-SA"/>
-      </w:rPr>
-    </w:lvl>
-    <w:lvl w:ilvl="8">
-      <w:numFmt w:val="bullet"/>
-      <w:lvlText w:val="•"/>
-      <w:lvlJc w:val="left"/>
-      <w:pPr>
-        <w:ind w:left="7893" w:hanging="268"/>
-      </w:pPr>
-      <w:rPr>
-        <w:lang w:val="pt-PT" w:eastAsia="en-US" w:bidi="ar-SA"/>
-      </w:rPr>
-    </w:lvl>
-  </w:abstractNum>
-  <w:abstractNum w:abstractNumId="2" w15:restartNumberingAfterBreak="0">
-    <w:nsid w:val="3D7C0211"/>
-    <w:multiLevelType w:val="multilevel"/>
-    <w:tmpl w:val="D30CECA2"/>
-    <w:styleLink w:val="Semlista1"/>
-    <w:lvl w:ilvl="0">
-      <w:start w:val="1"/>
-      <w:numFmt w:val="none"/>
-      <w:lvlText w:val="%1."/>
-      <w:lvlJc w:val="left"/>
-      <w:pPr>
-        <w:ind w:left="720" w:hanging="360"/>
-      </w:pPr>
-    </w:lvl>
-    <w:lvl w:ilvl="1">
-      <w:start w:val="1"/>
-      <w:numFmt w:val="none"/>
-      <w:lvlText w:val="%2."/>
-      <w:lvlJc w:val="left"/>
-      <w:pPr>
-        <w:ind w:left="1080" w:hanging="360"/>
-      </w:pPr>
-    </w:lvl>
-    <w:lvl w:ilvl="2">
-      <w:start w:val="1"/>
-      <w:numFmt w:val="none"/>
-      <w:lvlText w:val="%3."/>
-      <w:lvlJc w:val="left"/>
-      <w:pPr>
-        <w:ind w:left="1440" w:hanging="360"/>
-      </w:pPr>
-    </w:lvl>
-    <w:lvl w:ilvl="3">
-      <w:start w:val="1"/>
-      <w:numFmt w:val="none"/>
-      <w:lvlText w:val="%4."/>
-      <w:lvlJc w:val="left"/>
-      <w:pPr>
-        <w:ind w:left="1800" w:hanging="360"/>
-      </w:pPr>
-    </w:lvl>
-    <w:lvl w:ilvl="4">
-      <w:start w:val="1"/>
-      <w:numFmt w:val="none"/>
-      <w:lvlText w:val="%5."/>
-      <w:lvlJc w:val="left"/>
-      <w:pPr>
-        <w:ind w:left="2160" w:hanging="360"/>
-      </w:pPr>
-    </w:lvl>
-    <w:lvl w:ilvl="5">
-      <w:start w:val="1"/>
-      <w:numFmt w:val="none"/>
-      <w:lvlText w:val="%6."/>
-      <w:lvlJc w:val="left"/>
-      <w:pPr>
-        <w:ind w:left="2520" w:hanging="360"/>
-      </w:pPr>
-    </w:lvl>
-    <w:lvl w:ilvl="6">
-      <w:start w:val="1"/>
-      <w:numFmt w:val="none"/>
-      <w:lvlText w:val="%7."/>
-      <w:lvlJc w:val="left"/>
-      <w:pPr>
-        <w:ind w:left="2880" w:hanging="360"/>
-      </w:pPr>
-    </w:lvl>
-    <w:lvl w:ilvl="7">
-      <w:start w:val="1"/>
-      <w:numFmt w:val="none"/>
-      <w:lvlText w:val="%8."/>
-      <w:lvlJc w:val="left"/>
-      <w:pPr>
-        <w:ind w:left="3240" w:hanging="360"/>
-      </w:pPr>
-    </w:lvl>
-    <w:lvl w:ilvl="8">
-      <w:start w:val="1"/>
-      <w:numFmt w:val="none"/>
-      <w:lvlText w:val="%9."/>
-      <w:lvlJc w:val="left"/>
-      <w:pPr>
-        <w:ind w:left="3600" w:hanging="360"/>
-      </w:pPr>
-    </w:lvl>
-  </w:abstractNum>
-  <w:abstractNum w:abstractNumId="3" w15:restartNumberingAfterBreak="0">
-    <w:nsid w:val="6E8C2E18"/>
-    <w:multiLevelType w:val="multilevel"/>
-    <w:tmpl w:val="20ACE4EC"/>
-    <w:lvl w:ilvl="0">
-      <w:start w:val="1"/>
-      <w:numFmt w:val="lowerLetter"/>
-      <w:lvlText w:val="%1"/>
-      <w:lvlJc w:val="left"/>
-      <w:pPr>
+        <w:tabs>
+          <w:tab w:val="num" w:pos="0"/>
+        </w:tabs>
         <w:ind w:left="2045" w:hanging="242"/>
       </w:pPr>
       <w:rPr>
@@ -3473,6 +2748,9 @@
       <w:lvlText w:val="%2)"/>
       <w:lvlJc w:val="left"/>
       <w:pPr>
+        <w:tabs>
+          <w:tab w:val="num" w:pos="0"/>
+        </w:tabs>
         <w:ind w:left="104" w:hanging="268"/>
       </w:pPr>
       <w:rPr>
@@ -3485,93 +2763,118 @@
     </w:lvl>
     <w:lvl w:ilvl="2">
       <w:numFmt w:val="bullet"/>
-      <w:lvlText w:val="•"/>
+      <w:lvlText w:val=""/>
       <w:lvlJc w:val="left"/>
       <w:pPr>
+        <w:tabs>
+          <w:tab w:val="num" w:pos="0"/>
+        </w:tabs>
         <w:ind w:left="2876" w:hanging="268"/>
       </w:pPr>
       <w:rPr>
+        <w:rFonts w:ascii="Symbol" w:hAnsi="Symbol" w:cs="Symbol" w:hint="default"/>
         <w:lang w:val="pt-PT" w:eastAsia="en-US" w:bidi="ar-SA"/>
       </w:rPr>
     </w:lvl>
     <w:lvl w:ilvl="3">
       <w:numFmt w:val="bullet"/>
-      <w:lvlText w:val="•"/>
+      <w:lvlText w:val=""/>
       <w:lvlJc w:val="left"/>
       <w:pPr>
+        <w:tabs>
+          <w:tab w:val="num" w:pos="0"/>
+        </w:tabs>
         <w:ind w:left="3712" w:hanging="268"/>
       </w:pPr>
       <w:rPr>
+        <w:rFonts w:ascii="Symbol" w:hAnsi="Symbol" w:cs="Symbol" w:hint="default"/>
         <w:lang w:val="pt-PT" w:eastAsia="en-US" w:bidi="ar-SA"/>
       </w:rPr>
     </w:lvl>
     <w:lvl w:ilvl="4">
       <w:numFmt w:val="bullet"/>
-      <w:lvlText w:val="•"/>
+      <w:lvlText w:val=""/>
       <w:lvlJc w:val="left"/>
       <w:pPr>
+        <w:tabs>
+          <w:tab w:val="num" w:pos="0"/>
+        </w:tabs>
         <w:ind w:left="4548" w:hanging="268"/>
       </w:pPr>
       <w:rPr>
+        <w:rFonts w:ascii="Symbol" w:hAnsi="Symbol" w:cs="Symbol" w:hint="default"/>
         <w:lang w:val="pt-PT" w:eastAsia="en-US" w:bidi="ar-SA"/>
       </w:rPr>
     </w:lvl>
     <w:lvl w:ilvl="5">
       <w:numFmt w:val="bullet"/>
-      <w:lvlText w:val="•"/>
+      <w:lvlText w:val=""/>
       <w:lvlJc w:val="left"/>
       <w:pPr>
+        <w:tabs>
+          <w:tab w:val="num" w:pos="0"/>
+        </w:tabs>
         <w:ind w:left="5384" w:hanging="268"/>
       </w:pPr>
       <w:rPr>
+        <w:rFonts w:ascii="Symbol" w:hAnsi="Symbol" w:cs="Symbol" w:hint="default"/>
         <w:lang w:val="pt-PT" w:eastAsia="en-US" w:bidi="ar-SA"/>
       </w:rPr>
     </w:lvl>
     <w:lvl w:ilvl="6">
       <w:numFmt w:val="bullet"/>
-      <w:lvlText w:val="•"/>
+      <w:lvlText w:val=""/>
       <w:lvlJc w:val="left"/>
       <w:pPr>
+        <w:tabs>
+          <w:tab w:val="num" w:pos="0"/>
+        </w:tabs>
         <w:ind w:left="6221" w:hanging="268"/>
       </w:pPr>
       <w:rPr>
+        <w:rFonts w:ascii="Symbol" w:hAnsi="Symbol" w:cs="Symbol" w:hint="default"/>
         <w:lang w:val="pt-PT" w:eastAsia="en-US" w:bidi="ar-SA"/>
       </w:rPr>
     </w:lvl>
     <w:lvl w:ilvl="7">
       <w:numFmt w:val="bullet"/>
-      <w:lvlText w:val="•"/>
+      <w:lvlText w:val=""/>
       <w:lvlJc w:val="left"/>
       <w:pPr>
+        <w:tabs>
+          <w:tab w:val="num" w:pos="0"/>
+        </w:tabs>
         <w:ind w:left="7057" w:hanging="268"/>
       </w:pPr>
       <w:rPr>
+        <w:rFonts w:ascii="Symbol" w:hAnsi="Symbol" w:cs="Symbol" w:hint="default"/>
         <w:lang w:val="pt-PT" w:eastAsia="en-US" w:bidi="ar-SA"/>
       </w:rPr>
     </w:lvl>
     <w:lvl w:ilvl="8">
       <w:numFmt w:val="bullet"/>
-      <w:lvlText w:val="•"/>
+      <w:lvlText w:val=""/>
       <w:lvlJc w:val="left"/>
       <w:pPr>
+        <w:tabs>
+          <w:tab w:val="num" w:pos="0"/>
+        </w:tabs>
         <w:ind w:left="7893" w:hanging="268"/>
       </w:pPr>
       <w:rPr>
+        <w:rFonts w:ascii="Symbol" w:hAnsi="Symbol" w:cs="Symbol" w:hint="default"/>
         <w:lang w:val="pt-PT" w:eastAsia="en-US" w:bidi="ar-SA"/>
       </w:rPr>
     </w:lvl>
   </w:abstractNum>
-  <w:num w:numId="1" w16cid:durableId="1177696954">
+  <w:num w:numId="1" w16cid:durableId="159662871">
+    <w:abstractNumId w:val="0"/>
+  </w:num>
+  <w:num w:numId="2" w16cid:durableId="1953825973">
     <w:abstractNumId w:val="2"/>
   </w:num>
-  <w:num w:numId="2" w16cid:durableId="465123520">
+  <w:num w:numId="3" w16cid:durableId="626665029">
     <w:abstractNumId w:val="1"/>
-  </w:num>
-  <w:num w:numId="3" w16cid:durableId="1371687840">
-    <w:abstractNumId w:val="0"/>
-  </w:num>
-  <w:num w:numId="4" w16cid:durableId="1504127120">
-    <w:abstractNumId w:val="3"/>
   </w:num>
 </w:numbering>
 </file>
@@ -3589,9 +2892,7 @@
     </w:rPrDefault>
     <w:pPrDefault>
       <w:pPr>
-        <w:widowControl w:val="0"/>
-        <w:autoSpaceDN w:val="0"/>
-        <w:textAlignment w:val="baseline"/>
+        <w:suppressAutoHyphens/>
       </w:pPr>
     </w:pPrDefault>
   </w:docDefaults>
@@ -3977,7 +3278,8 @@
     <w:name w:val="Normal"/>
     <w:qFormat/>
     <w:pPr>
-      <w:suppressAutoHyphens/>
+      <w:widowControl w:val="0"/>
+      <w:textAlignment w:val="baseline"/>
     </w:pPr>
   </w:style>
   <w:style w:type="character" w:default="1" w:styleId="Fontepargpadro">
@@ -4007,21 +3309,29 @@
     <w:semiHidden/>
     <w:unhideWhenUsed/>
   </w:style>
-  <w:style w:type="paragraph" w:customStyle="1" w:styleId="Standard">
-    <w:name w:val="Standard"/>
+  <w:style w:type="character" w:customStyle="1" w:styleId="CabealhoChar">
+    <w:name w:val="Cabeçalho Char"/>
+    <w:basedOn w:val="Fontepargpadro"/>
     <w:qFormat/>
-    <w:pPr>
-      <w:suppressAutoHyphens/>
-    </w:pPr>
+  </w:style>
+  <w:style w:type="character" w:customStyle="1" w:styleId="RodapChar">
+    <w:name w:val="Rodapé Char"/>
+    <w:basedOn w:val="Fontepargpadro"/>
+    <w:qFormat/>
+  </w:style>
+  <w:style w:type="character" w:customStyle="1" w:styleId="StrongEmphasis">
+    <w:name w:val="Strong Emphasis"/>
+    <w:qFormat/>
     <w:rPr>
-      <w:rFonts w:cs="Calibri"/>
-      <w:lang w:val="pt-PT"/>
+      <w:b/>
+      <w:bCs/>
     </w:rPr>
   </w:style>
-  <w:style w:type="paragraph" w:customStyle="1" w:styleId="Heading">
-    <w:name w:val="Heading"/>
+  <w:style w:type="paragraph" w:customStyle="1" w:styleId="Ttulo1">
+    <w:name w:val="Título1"/>
     <w:basedOn w:val="Standard"/>
     <w:next w:val="Textbody"/>
+    <w:qFormat/>
     <w:pPr>
       <w:keepNext/>
       <w:spacing w:before="240" w:after="120"/>
@@ -4032,13 +3342,12 @@
       <w:szCs w:val="28"/>
     </w:rPr>
   </w:style>
-  <w:style w:type="paragraph" w:customStyle="1" w:styleId="Textbody">
-    <w:name w:val="Text body"/>
-    <w:basedOn w:val="Standard"/>
-    <w:rPr>
-      <w:sz w:val="24"/>
-      <w:szCs w:val="24"/>
-    </w:rPr>
+  <w:style w:type="paragraph" w:styleId="Corpodetexto">
+    <w:name w:val="Body Text"/>
+    <w:basedOn w:val="Normal"/>
+    <w:pPr>
+      <w:spacing w:after="140" w:line="276" w:lineRule="auto"/>
+    </w:pPr>
   </w:style>
   <w:style w:type="paragraph" w:styleId="Lista">
     <w:name w:val="List"/>
@@ -4049,7 +3358,57 @@
   </w:style>
   <w:style w:type="paragraph" w:styleId="Legenda">
     <w:name w:val="caption"/>
+    <w:basedOn w:val="Normal"/>
+    <w:qFormat/>
+    <w:pPr>
+      <w:suppressLineNumbers/>
+      <w:spacing w:before="120" w:after="120"/>
+    </w:pPr>
+    <w:rPr>
+      <w:rFonts w:cs="Lucida Sans"/>
+      <w:i/>
+      <w:iCs/>
+      <w:sz w:val="24"/>
+      <w:szCs w:val="24"/>
+    </w:rPr>
+  </w:style>
+  <w:style w:type="paragraph" w:customStyle="1" w:styleId="ndice">
+    <w:name w:val="Índice"/>
     <w:basedOn w:val="Standard"/>
+    <w:qFormat/>
+    <w:pPr>
+      <w:suppressLineNumbers/>
+    </w:pPr>
+    <w:rPr>
+      <w:rFonts w:cs="Lohit Devanagari"/>
+      <w:sz w:val="24"/>
+    </w:rPr>
+  </w:style>
+  <w:style w:type="paragraph" w:customStyle="1" w:styleId="Standard">
+    <w:name w:val="Standard"/>
+    <w:qFormat/>
+    <w:pPr>
+      <w:widowControl w:val="0"/>
+      <w:textAlignment w:val="baseline"/>
+    </w:pPr>
+    <w:rPr>
+      <w:rFonts w:cs="Calibri"/>
+      <w:lang w:val="pt-PT"/>
+    </w:rPr>
+  </w:style>
+  <w:style w:type="paragraph" w:customStyle="1" w:styleId="Textbody">
+    <w:name w:val="Text body"/>
+    <w:basedOn w:val="Standard"/>
+    <w:qFormat/>
+    <w:rPr>
+      <w:sz w:val="24"/>
+      <w:szCs w:val="24"/>
+    </w:rPr>
+  </w:style>
+  <w:style w:type="paragraph" w:customStyle="1" w:styleId="caption1">
+    <w:name w:val="caption1"/>
+    <w:basedOn w:val="Standard"/>
+    <w:qFormat/>
     <w:pPr>
       <w:suppressLineNumbers/>
       <w:spacing w:before="120" w:after="120"/>
@@ -4062,20 +3421,10 @@
       <w:szCs w:val="24"/>
     </w:rPr>
   </w:style>
-  <w:style w:type="paragraph" w:customStyle="1" w:styleId="Index">
-    <w:name w:val="Index"/>
-    <w:basedOn w:val="Standard"/>
-    <w:pPr>
-      <w:suppressLineNumbers/>
-    </w:pPr>
-    <w:rPr>
-      <w:rFonts w:cs="Lohit Devanagari"/>
-      <w:sz w:val="24"/>
-    </w:rPr>
-  </w:style>
   <w:style w:type="paragraph" w:styleId="PargrafodaLista">
     <w:name w:val="List Paragraph"/>
     <w:basedOn w:val="Standard"/>
+    <w:qFormat/>
     <w:pPr>
       <w:ind w:left="104" w:firstLine="2154"/>
     </w:pPr>
@@ -4083,14 +3432,17 @@
   <w:style w:type="paragraph" w:customStyle="1" w:styleId="TableParagraph">
     <w:name w:val="Table Paragraph"/>
     <w:basedOn w:val="Standard"/>
+    <w:qFormat/>
   </w:style>
-  <w:style w:type="paragraph" w:customStyle="1" w:styleId="Framecontents">
-    <w:name w:val="Frame contents"/>
+  <w:style w:type="paragraph" w:customStyle="1" w:styleId="Contedodoquadro">
+    <w:name w:val="Conteúdo do quadro"/>
     <w:basedOn w:val="Standard"/>
+    <w:qFormat/>
   </w:style>
-  <w:style w:type="paragraph" w:customStyle="1" w:styleId="HeaderandFooter">
-    <w:name w:val="Header and Footer"/>
+  <w:style w:type="paragraph" w:customStyle="1" w:styleId="CabealhoeRodap">
+    <w:name w:val="Cabeçalho e Rodapé"/>
     <w:basedOn w:val="Standard"/>
+    <w:qFormat/>
     <w:pPr>
       <w:suppressLineNumbers/>
       <w:tabs>
@@ -4119,9 +3471,10 @@
       </w:tabs>
     </w:pPr>
   </w:style>
-  <w:style w:type="paragraph" w:customStyle="1" w:styleId="TableContents">
-    <w:name w:val="Table Contents"/>
+  <w:style w:type="paragraph" w:customStyle="1" w:styleId="Contedodatabela">
+    <w:name w:val="Conteúdo da tabela"/>
     <w:basedOn w:val="Standard"/>
+    <w:qFormat/>
     <w:pPr>
       <w:suppressLineNumbers/>
     </w:pPr>
@@ -4129,6 +3482,7 @@
   <w:style w:type="paragraph" w:customStyle="1" w:styleId="Textbodyindent">
     <w:name w:val="Text body indent"/>
     <w:basedOn w:val="Textbody"/>
+    <w:qFormat/>
     <w:pPr>
       <w:ind w:left="283"/>
     </w:pPr>
@@ -4136,105 +3490,14 @@
   <w:style w:type="paragraph" w:customStyle="1" w:styleId="Firstlineindent">
     <w:name w:val="First line indent"/>
     <w:basedOn w:val="Textbody"/>
+    <w:qFormat/>
     <w:pPr>
       <w:ind w:firstLine="283"/>
     </w:pPr>
   </w:style>
-  <w:style w:type="character" w:customStyle="1" w:styleId="ListLabel1">
-    <w:name w:val="ListLabel 1"/>
-    <w:rPr>
-      <w:rFonts w:eastAsia="Calibri" w:cs="Calibri"/>
-      <w:w w:val="100"/>
-      <w:sz w:val="24"/>
-      <w:szCs w:val="24"/>
-      <w:lang w:val="pt-PT" w:eastAsia="en-US" w:bidi="ar-SA"/>
-    </w:rPr>
-  </w:style>
-  <w:style w:type="character" w:customStyle="1" w:styleId="ListLabel2">
-    <w:name w:val="ListLabel 2"/>
-    <w:rPr>
-      <w:rFonts w:eastAsia="Calibri" w:cs="Calibri"/>
-      <w:spacing w:val="-1"/>
-      <w:w w:val="100"/>
-      <w:sz w:val="24"/>
-      <w:szCs w:val="24"/>
-      <w:lang w:val="pt-PT" w:eastAsia="en-US" w:bidi="ar-SA"/>
-    </w:rPr>
-  </w:style>
-  <w:style w:type="character" w:customStyle="1" w:styleId="ListLabel3">
-    <w:name w:val="ListLabel 3"/>
-    <w:rPr>
-      <w:lang w:val="pt-PT" w:eastAsia="en-US" w:bidi="ar-SA"/>
-    </w:rPr>
-  </w:style>
-  <w:style w:type="character" w:customStyle="1" w:styleId="ListLabel4">
-    <w:name w:val="ListLabel 4"/>
-    <w:rPr>
-      <w:lang w:val="pt-PT" w:eastAsia="en-US" w:bidi="ar-SA"/>
-    </w:rPr>
-  </w:style>
-  <w:style w:type="character" w:customStyle="1" w:styleId="ListLabel5">
-    <w:name w:val="ListLabel 5"/>
-    <w:rPr>
-      <w:lang w:val="pt-PT" w:eastAsia="en-US" w:bidi="ar-SA"/>
-    </w:rPr>
-  </w:style>
-  <w:style w:type="character" w:customStyle="1" w:styleId="ListLabel6">
-    <w:name w:val="ListLabel 6"/>
-    <w:rPr>
-      <w:lang w:val="pt-PT" w:eastAsia="en-US" w:bidi="ar-SA"/>
-    </w:rPr>
-  </w:style>
-  <w:style w:type="character" w:customStyle="1" w:styleId="ListLabel7">
-    <w:name w:val="ListLabel 7"/>
-    <w:rPr>
-      <w:lang w:val="pt-PT" w:eastAsia="en-US" w:bidi="ar-SA"/>
-    </w:rPr>
-  </w:style>
-  <w:style w:type="character" w:customStyle="1" w:styleId="ListLabel8">
-    <w:name w:val="ListLabel 8"/>
-    <w:rPr>
-      <w:lang w:val="pt-PT" w:eastAsia="en-US" w:bidi="ar-SA"/>
-    </w:rPr>
-  </w:style>
-  <w:style w:type="character" w:customStyle="1" w:styleId="ListLabel9">
-    <w:name w:val="ListLabel 9"/>
-    <w:rPr>
-      <w:lang w:val="pt-PT" w:eastAsia="en-US" w:bidi="ar-SA"/>
-    </w:rPr>
-  </w:style>
-  <w:style w:type="character" w:customStyle="1" w:styleId="CabealhoChar">
-    <w:name w:val="Cabeçalho Char"/>
-    <w:basedOn w:val="Fontepargpadro"/>
-  </w:style>
-  <w:style w:type="character" w:customStyle="1" w:styleId="RodapChar">
-    <w:name w:val="Rodapé Char"/>
-    <w:basedOn w:val="Fontepargpadro"/>
-  </w:style>
-  <w:style w:type="character" w:customStyle="1" w:styleId="StrongEmphasis">
-    <w:name w:val="Strong Emphasis"/>
-    <w:rPr>
-      <w:b/>
-      <w:bCs/>
-    </w:rPr>
-  </w:style>
   <w:style w:type="numbering" w:customStyle="1" w:styleId="Semlista1">
     <w:name w:val="Sem lista1"/>
-    <w:basedOn w:val="Semlista"/>
-    <w:pPr>
-      <w:numPr>
-        <w:numId w:val="1"/>
-      </w:numPr>
-    </w:pPr>
-  </w:style>
-  <w:style w:type="numbering" w:customStyle="1" w:styleId="WWNum1">
-    <w:name w:val="WWNum1"/>
-    <w:basedOn w:val="Semlista"/>
-    <w:pPr>
-      <w:numPr>
-        <w:numId w:val="2"/>
-      </w:numPr>
-    </w:pPr>
+    <w:qFormat/>
   </w:style>
 </w:styles>
 </file>
@@ -4244,10 +3507,10 @@
   <a:themeElements>
     <a:clrScheme name="Office">
       <a:dk1>
-        <a:sysClr val="windowText" lastClr="000000"/>
+        <a:srgbClr val="000000"/>
       </a:dk1>
       <a:lt1>
-        <a:sysClr val="window" lastClr="FFFFFF"/>
+        <a:srgbClr val="FFFFFF"/>
       </a:lt1>
       <a:dk2>
         <a:srgbClr val="0E2841"/>
@@ -4285,150 +3548,52 @@
         <a:latin typeface="Aptos Display" panose="02110004020202020204"/>
         <a:ea typeface=""/>
         <a:cs typeface=""/>
-        <a:font script="Jpan" typeface="游ゴシック Light"/>
-        <a:font script="Hang" typeface="맑은 고딕"/>
-        <a:font script="Hans" typeface="等线 Light"/>
-        <a:font script="Hant" typeface="新細明體"/>
-        <a:font script="Arab" typeface="Times New Roman"/>
-        <a:font script="Hebr" typeface="Times New Roman"/>
-        <a:font script="Thai" typeface="Angsana New"/>
-        <a:font script="Ethi" typeface="Nyala"/>
-        <a:font script="Beng" typeface="Vrinda"/>
-        <a:font script="Gujr" typeface="Shruti"/>
-        <a:font script="Khmr" typeface="MoolBoran"/>
-        <a:font script="Knda" typeface="Tunga"/>
-        <a:font script="Guru" typeface="Raavi"/>
-        <a:font script="Cans" typeface="Euphemia"/>
-        <a:font script="Cher" typeface="Plantagenet Cherokee"/>
-        <a:font script="Yiii" typeface="Microsoft Yi Baiti"/>
-        <a:font script="Tibt" typeface="Microsoft Himalaya"/>
-        <a:font script="Thaa" typeface="MV Boli"/>
-        <a:font script="Deva" typeface="Mangal"/>
-        <a:font script="Telu" typeface="Gautami"/>
-        <a:font script="Taml" typeface="Latha"/>
-        <a:font script="Syrc" typeface="Estrangelo Edessa"/>
-        <a:font script="Orya" typeface="Kalinga"/>
-        <a:font script="Mlym" typeface="Kartika"/>
-        <a:font script="Laoo" typeface="DokChampa"/>
-        <a:font script="Sinh" typeface="Iskoola Pota"/>
-        <a:font script="Mong" typeface="Mongolian Baiti"/>
-        <a:font script="Viet" typeface="Times New Roman"/>
-        <a:font script="Uigh" typeface="Microsoft Uighur"/>
-        <a:font script="Geor" typeface="Sylfaen"/>
-        <a:font script="Armn" typeface="Arial"/>
-        <a:font script="Bugi" typeface="Leelawadee UI"/>
-        <a:font script="Bopo" typeface="Microsoft JhengHei"/>
-        <a:font script="Java" typeface="Javanese Text"/>
-        <a:font script="Lisu" typeface="Segoe UI"/>
-        <a:font script="Mymr" typeface="Myanmar Text"/>
-        <a:font script="Nkoo" typeface="Ebrima"/>
-        <a:font script="Olck" typeface="Nirmala UI"/>
-        <a:font script="Osma" typeface="Ebrima"/>
-        <a:font script="Phag" typeface="Phagspa"/>
-        <a:font script="Syrn" typeface="Estrangelo Edessa"/>
-        <a:font script="Syrj" typeface="Estrangelo Edessa"/>
-        <a:font script="Syre" typeface="Estrangelo Edessa"/>
-        <a:font script="Sora" typeface="Nirmala UI"/>
-        <a:font script="Tale" typeface="Microsoft Tai Le"/>
-        <a:font script="Talu" typeface="Microsoft New Tai Lue"/>
-        <a:font script="Tfng" typeface="Ebrima"/>
       </a:majorFont>
       <a:minorFont>
         <a:latin typeface="Aptos" panose="02110004020202020204"/>
         <a:ea typeface=""/>
         <a:cs typeface=""/>
-        <a:font script="Jpan" typeface="游ゴシック"/>
-        <a:font script="Hang" typeface="맑은 고딕"/>
-        <a:font script="Hans" typeface="等线"/>
-        <a:font script="Hant" typeface="新細明體"/>
-        <a:font script="Arab" typeface="Arial"/>
-        <a:font script="Hebr" typeface="Arial"/>
-        <a:font script="Thai" typeface="Cordia New"/>
-        <a:font script="Ethi" typeface="Nyala"/>
-        <a:font script="Beng" typeface="Vrinda"/>
-        <a:font script="Gujr" typeface="Shruti"/>
-        <a:font script="Khmr" typeface="DaunPenh"/>
-        <a:font script="Knda" typeface="Tunga"/>
-        <a:font script="Guru" typeface="Raavi"/>
-        <a:font script="Cans" typeface="Euphemia"/>
-        <a:font script="Cher" typeface="Plantagenet Cherokee"/>
-        <a:font script="Yiii" typeface="Microsoft Yi Baiti"/>
-        <a:font script="Tibt" typeface="Microsoft Himalaya"/>
-        <a:font script="Thaa" typeface="MV Boli"/>
-        <a:font script="Deva" typeface="Mangal"/>
-        <a:font script="Telu" typeface="Gautami"/>
-        <a:font script="Taml" typeface="Latha"/>
-        <a:font script="Syrc" typeface="Estrangelo Edessa"/>
-        <a:font script="Orya" typeface="Kalinga"/>
-        <a:font script="Mlym" typeface="Kartika"/>
-        <a:font script="Laoo" typeface="DokChampa"/>
-        <a:font script="Sinh" typeface="Iskoola Pota"/>
-        <a:font script="Mong" typeface="Mongolian Baiti"/>
-        <a:font script="Viet" typeface="Arial"/>
-        <a:font script="Uigh" typeface="Microsoft Uighur"/>
-        <a:font script="Geor" typeface="Sylfaen"/>
-        <a:font script="Armn" typeface="Arial"/>
-        <a:font script="Bugi" typeface="Leelawadee UI"/>
-        <a:font script="Bopo" typeface="Microsoft JhengHei"/>
-        <a:font script="Java" typeface="Javanese Text"/>
-        <a:font script="Lisu" typeface="Segoe UI"/>
-        <a:font script="Mymr" typeface="Myanmar Text"/>
-        <a:font script="Nkoo" typeface="Ebrima"/>
-        <a:font script="Olck" typeface="Nirmala UI"/>
-        <a:font script="Osma" typeface="Ebrima"/>
-        <a:font script="Phag" typeface="Phagspa"/>
-        <a:font script="Syrn" typeface="Estrangelo Edessa"/>
-        <a:font script="Syrj" typeface="Estrangelo Edessa"/>
-        <a:font script="Syre" typeface="Estrangelo Edessa"/>
-        <a:font script="Sora" typeface="Nirmala UI"/>
-        <a:font script="Tale" typeface="Microsoft Tai Le"/>
-        <a:font script="Talu" typeface="Microsoft New Tai Lue"/>
-        <a:font script="Tfng" typeface="Ebrima"/>
       </a:minorFont>
     </a:fontScheme>
-    <a:fmtScheme name="Office">
+    <a:fmtScheme>
       <a:fillStyleLst>
         <a:solidFill>
           <a:schemeClr val="phClr"/>
         </a:solidFill>
-        <a:gradFill rotWithShape="1">
+        <a:gradFill>
           <a:gsLst>
             <a:gs pos="0">
               <a:schemeClr val="phClr">
                 <a:lumMod val="110000"/>
-                <a:satMod val="105000"/>
                 <a:tint val="67000"/>
               </a:schemeClr>
             </a:gs>
             <a:gs pos="50000">
               <a:schemeClr val="phClr">
                 <a:lumMod val="105000"/>
-                <a:satMod val="103000"/>
                 <a:tint val="73000"/>
               </a:schemeClr>
             </a:gs>
             <a:gs pos="100000">
               <a:schemeClr val="phClr">
                 <a:lumMod val="105000"/>
-                <a:satMod val="109000"/>
                 <a:tint val="81000"/>
               </a:schemeClr>
             </a:gs>
           </a:gsLst>
           <a:lin ang="5400000" scaled="0"/>
+          <a:tileRect/>
         </a:gradFill>
-        <a:gradFill rotWithShape="1">
+        <a:gradFill>
           <a:gsLst>
             <a:gs pos="0">
               <a:schemeClr val="phClr">
-                <a:satMod val="103000"/>
                 <a:lumMod val="102000"/>
                 <a:tint val="94000"/>
               </a:schemeClr>
             </a:gs>
             <a:gs pos="50000">
               <a:schemeClr val="phClr">
-                <a:satMod val="110000"/>
                 <a:lumMod val="100000"/>
                 <a:shade val="100000"/>
               </a:schemeClr>
@@ -4436,33 +3601,24 @@
             <a:gs pos="100000">
               <a:schemeClr val="phClr">
                 <a:lumMod val="99000"/>
-                <a:satMod val="120000"/>
                 <a:shade val="78000"/>
               </a:schemeClr>
             </a:gs>
           </a:gsLst>
           <a:lin ang="5400000" scaled="0"/>
+          <a:tileRect/>
         </a:gradFill>
       </a:fillStyleLst>
       <a:lnStyleLst>
         <a:ln w="6350" cap="flat" cmpd="sng" algn="ctr">
-          <a:solidFill>
-            <a:schemeClr val="phClr"/>
-          </a:solidFill>
           <a:prstDash val="solid"/>
           <a:miter lim="800000"/>
         </a:ln>
         <a:ln w="12700" cap="flat" cmpd="sng" algn="ctr">
-          <a:solidFill>
-            <a:schemeClr val="phClr"/>
-          </a:solidFill>
           <a:prstDash val="solid"/>
           <a:miter lim="800000"/>
         </a:ln>
         <a:ln w="19050" cap="flat" cmpd="sng" algn="ctr">
-          <a:solidFill>
-            <a:schemeClr val="phClr"/>
-          </a:solidFill>
           <a:prstDash val="solid"/>
           <a:miter lim="800000"/>
         </a:ln>
@@ -4475,13 +3631,7 @@
           <a:effectLst/>
         </a:effectStyle>
         <a:effectStyle>
-          <a:effectLst>
-            <a:outerShdw blurRad="57150" dist="19050" dir="5400000" algn="ctr" rotWithShape="0">
-              <a:srgbClr val="000000">
-                <a:alpha val="63000"/>
-              </a:srgbClr>
-            </a:outerShdw>
-          </a:effectLst>
+          <a:effectLst/>
         </a:effectStyle>
       </a:effectStyleLst>
       <a:bgFillStyleLst>
@@ -4491,15 +3641,13 @@
         <a:solidFill>
           <a:schemeClr val="phClr">
             <a:tint val="95000"/>
-            <a:satMod val="170000"/>
           </a:schemeClr>
         </a:solidFill>
-        <a:gradFill rotWithShape="1">
+        <a:gradFill>
           <a:gsLst>
             <a:gs pos="0">
               <a:schemeClr val="phClr">
                 <a:tint val="93000"/>
-                <a:satMod val="150000"/>
                 <a:shade val="98000"/>
                 <a:lumMod val="102000"/>
               </a:schemeClr>
@@ -4507,7 +3655,6 @@
             <a:gs pos="50000">
               <a:schemeClr val="phClr">
                 <a:tint val="98000"/>
-                <a:satMod val="130000"/>
                 <a:shade val="90000"/>
                 <a:lumMod val="103000"/>
               </a:schemeClr>
@@ -4515,21 +3662,16 @@
             <a:gs pos="100000">
               <a:schemeClr val="phClr">
                 <a:shade val="63000"/>
-                <a:satMod val="120000"/>
               </a:schemeClr>
             </a:gs>
           </a:gsLst>
           <a:lin ang="5400000" scaled="0"/>
+          <a:tileRect/>
         </a:gradFill>
       </a:bgFillStyleLst>
     </a:fmtScheme>
   </a:themeElements>
   <a:objectDefaults/>
   <a:extraClrSchemeLst/>
-  <a:extLst>
-    <a:ext uri="{05A4C25C-085E-4340-85A3-A5531E510DB2}">
-      <thm15:themeFamily xmlns:thm15="http://schemas.microsoft.com/office/thememl/2012/main" name="Office Theme" id="{62F939B6-93AF-4DB8-9C6B-D6C7DFDC589F}" vid="{4A3C46E8-61CC-4603-A589-7422A47A8E4A}"/>
-    </a:ext>
-  </a:extLst>
 </a:theme>
 </file>
</xml_diff>